<commit_message>
Added details to our GDD.
</commit_message>
<xml_diff>
--- a/Rabies-X Documentation/Araguzers Game Design Document.docx
+++ b/Rabies-X Documentation/Araguzers Game Design Document.docx
@@ -204,8 +204,18 @@
                 <w:sz w:val="36"/>
                 <w:szCs w:val="36"/>
               </w:rPr>
-              <w:t>The Araguzers</w:t>
-            </w:r>
+              <w:t xml:space="preserve">The </w:t>
+            </w:r>
+            <w:proofErr w:type="spellStart"/>
+            <w:r>
+              <w:rPr>
+                <w:rFonts w:ascii="Baskerville Old Face" w:hAnsi="Baskerville Old Face"/>
+                <w:sz w:val="36"/>
+                <w:szCs w:val="36"/>
+              </w:rPr>
+              <w:t>Araguzers</w:t>
+            </w:r>
+            <w:proofErr w:type="spellEnd"/>
           </w:p>
         </w:tc>
       </w:tr>
@@ -284,8 +294,18 @@
                 <w:sz w:val="36"/>
                 <w:szCs w:val="36"/>
               </w:rPr>
-              <w:t>Dr. Jose Baez-Franceschi</w:t>
-            </w:r>
+              <w:t>Jose Baez-</w:t>
+            </w:r>
+            <w:proofErr w:type="spellStart"/>
+            <w:r>
+              <w:rPr>
+                <w:rFonts w:ascii="Baskerville Old Face" w:hAnsi="Baskerville Old Face"/>
+                <w:sz w:val="36"/>
+                <w:szCs w:val="36"/>
+              </w:rPr>
+              <w:t>Franceschi</w:t>
+            </w:r>
+            <w:proofErr w:type="spellEnd"/>
           </w:p>
         </w:tc>
       </w:tr>
@@ -332,7 +352,25 @@
                 <w:sz w:val="36"/>
                 <w:szCs w:val="36"/>
               </w:rPr>
-              <w:t>Michael Minkov, Jr.</w:t>
+              <w:t xml:space="preserve">Michael </w:t>
+            </w:r>
+            <w:proofErr w:type="spellStart"/>
+            <w:r>
+              <w:rPr>
+                <w:rFonts w:ascii="Baskerville Old Face" w:hAnsi="Baskerville Old Face"/>
+                <w:sz w:val="36"/>
+                <w:szCs w:val="36"/>
+              </w:rPr>
+              <w:t>Minkov</w:t>
+            </w:r>
+            <w:proofErr w:type="spellEnd"/>
+            <w:r>
+              <w:rPr>
+                <w:rFonts w:ascii="Baskerville Old Face" w:hAnsi="Baskerville Old Face"/>
+                <w:sz w:val="36"/>
+                <w:szCs w:val="36"/>
+              </w:rPr>
+              <w:t>, Jr.</w:t>
             </w:r>
           </w:p>
         </w:tc>
@@ -357,7 +395,7 @@
                 <w:sz w:val="36"/>
                 <w:szCs w:val="36"/>
               </w:rPr>
-              <w:t>Storyboard Sketcher:</w:t>
+              <w:t>Assistant Team Leader:</w:t>
             </w:r>
           </w:p>
         </w:tc>
@@ -374,14 +412,34 @@
                 <w:szCs w:val="36"/>
               </w:rPr>
             </w:pPr>
-            <w:r>
-              <w:rPr>
-                <w:rFonts w:ascii="Baskerville Old Face" w:hAnsi="Baskerville Old Face"/>
-                <w:sz w:val="36"/>
-                <w:szCs w:val="36"/>
-              </w:rPr>
-              <w:t>Nashid Shabazz</w:t>
-            </w:r>
+            <w:proofErr w:type="spellStart"/>
+            <w:r>
+              <w:rPr>
+                <w:rFonts w:ascii="Baskerville Old Face" w:hAnsi="Baskerville Old Face"/>
+                <w:sz w:val="36"/>
+                <w:szCs w:val="36"/>
+              </w:rPr>
+              <w:t>Nashid</w:t>
+            </w:r>
+            <w:proofErr w:type="spellEnd"/>
+            <w:r>
+              <w:rPr>
+                <w:rFonts w:ascii="Baskerville Old Face" w:hAnsi="Baskerville Old Face"/>
+                <w:sz w:val="36"/>
+                <w:szCs w:val="36"/>
+              </w:rPr>
+              <w:t xml:space="preserve"> </w:t>
+            </w:r>
+            <w:proofErr w:type="spellStart"/>
+            <w:r>
+              <w:rPr>
+                <w:rFonts w:ascii="Baskerville Old Face" w:hAnsi="Baskerville Old Face"/>
+                <w:sz w:val="36"/>
+                <w:szCs w:val="36"/>
+              </w:rPr>
+              <w:t>Shabazz</w:t>
+            </w:r>
+            <w:proofErr w:type="spellEnd"/>
           </w:p>
         </w:tc>
       </w:tr>
@@ -405,7 +463,7 @@
                 <w:sz w:val="36"/>
                 <w:szCs w:val="36"/>
               </w:rPr>
-              <w:t>Storyline Designer:</w:t>
+              <w:t>Storyboard Sketcher:</w:t>
             </w:r>
           </w:p>
         </w:tc>
@@ -422,14 +480,34 @@
                 <w:szCs w:val="36"/>
               </w:rPr>
             </w:pPr>
-            <w:r>
-              <w:rPr>
-                <w:rFonts w:ascii="Baskerville Old Face" w:hAnsi="Baskerville Old Face"/>
-                <w:sz w:val="36"/>
-                <w:szCs w:val="36"/>
-              </w:rPr>
-              <w:t>Michael Minkov, Jr.</w:t>
-            </w:r>
+            <w:proofErr w:type="spellStart"/>
+            <w:r>
+              <w:rPr>
+                <w:rFonts w:ascii="Baskerville Old Face" w:hAnsi="Baskerville Old Face"/>
+                <w:sz w:val="36"/>
+                <w:szCs w:val="36"/>
+              </w:rPr>
+              <w:t>Nashid</w:t>
+            </w:r>
+            <w:proofErr w:type="spellEnd"/>
+            <w:r>
+              <w:rPr>
+                <w:rFonts w:ascii="Baskerville Old Face" w:hAnsi="Baskerville Old Face"/>
+                <w:sz w:val="36"/>
+                <w:szCs w:val="36"/>
+              </w:rPr>
+              <w:t xml:space="preserve"> </w:t>
+            </w:r>
+            <w:proofErr w:type="spellStart"/>
+            <w:r>
+              <w:rPr>
+                <w:rFonts w:ascii="Baskerville Old Face" w:hAnsi="Baskerville Old Face"/>
+                <w:sz w:val="36"/>
+                <w:szCs w:val="36"/>
+              </w:rPr>
+              <w:t>Shabazz</w:t>
+            </w:r>
+            <w:proofErr w:type="spellEnd"/>
           </w:p>
         </w:tc>
       </w:tr>
@@ -453,7 +531,7 @@
                 <w:sz w:val="36"/>
                 <w:szCs w:val="36"/>
               </w:rPr>
-              <w:t>Level Designer:</w:t>
+              <w:t>Storyline Designer:</w:t>
             </w:r>
           </w:p>
         </w:tc>
@@ -476,7 +554,25 @@
                 <w:sz w:val="36"/>
                 <w:szCs w:val="36"/>
               </w:rPr>
-              <w:t>Eddie Grigoreff</w:t>
+              <w:t xml:space="preserve">Michael </w:t>
+            </w:r>
+            <w:proofErr w:type="spellStart"/>
+            <w:r>
+              <w:rPr>
+                <w:rFonts w:ascii="Baskerville Old Face" w:hAnsi="Baskerville Old Face"/>
+                <w:sz w:val="36"/>
+                <w:szCs w:val="36"/>
+              </w:rPr>
+              <w:t>Minkov</w:t>
+            </w:r>
+            <w:proofErr w:type="spellEnd"/>
+            <w:r>
+              <w:rPr>
+                <w:rFonts w:ascii="Baskerville Old Face" w:hAnsi="Baskerville Old Face"/>
+                <w:sz w:val="36"/>
+                <w:szCs w:val="36"/>
+              </w:rPr>
+              <w:t>, Jr.</w:t>
             </w:r>
           </w:p>
         </w:tc>
@@ -501,7 +597,7 @@
                 <w:sz w:val="36"/>
                 <w:szCs w:val="36"/>
               </w:rPr>
-              <w:t>Character Designer:</w:t>
+              <w:t>Intro Cinematic:</w:t>
             </w:r>
           </w:p>
         </w:tc>
@@ -524,7 +620,25 @@
                 <w:sz w:val="36"/>
                 <w:szCs w:val="36"/>
               </w:rPr>
-              <w:t>Nashid Shabazz</w:t>
+              <w:t xml:space="preserve">Michael </w:t>
+            </w:r>
+            <w:proofErr w:type="spellStart"/>
+            <w:r>
+              <w:rPr>
+                <w:rFonts w:ascii="Baskerville Old Face" w:hAnsi="Baskerville Old Face"/>
+                <w:sz w:val="36"/>
+                <w:szCs w:val="36"/>
+              </w:rPr>
+              <w:t>Minkov</w:t>
+            </w:r>
+            <w:proofErr w:type="spellEnd"/>
+            <w:r>
+              <w:rPr>
+                <w:rFonts w:ascii="Baskerville Old Face" w:hAnsi="Baskerville Old Face"/>
+                <w:sz w:val="36"/>
+                <w:szCs w:val="36"/>
+              </w:rPr>
+              <w:t>, Jr.</w:t>
             </w:r>
           </w:p>
         </w:tc>
@@ -549,7 +663,7 @@
                 <w:sz w:val="36"/>
                 <w:szCs w:val="36"/>
               </w:rPr>
-              <w:t>Weapon Designer</w:t>
+              <w:t>Level Designer:</w:t>
             </w:r>
           </w:p>
         </w:tc>
@@ -572,8 +686,18 @@
                 <w:sz w:val="36"/>
                 <w:szCs w:val="36"/>
               </w:rPr>
-              <w:t>Isiah Aideyan</w:t>
-            </w:r>
+              <w:t xml:space="preserve">Eddie </w:t>
+            </w:r>
+            <w:proofErr w:type="spellStart"/>
+            <w:r>
+              <w:rPr>
+                <w:rFonts w:ascii="Baskerville Old Face" w:hAnsi="Baskerville Old Face"/>
+                <w:sz w:val="36"/>
+                <w:szCs w:val="36"/>
+              </w:rPr>
+              <w:t>Grigoreff</w:t>
+            </w:r>
+            <w:proofErr w:type="spellEnd"/>
           </w:p>
         </w:tc>
       </w:tr>
@@ -597,7 +721,15 @@
                 <w:sz w:val="36"/>
                 <w:szCs w:val="36"/>
               </w:rPr>
-              <w:t>Enemy Designer:</w:t>
+              <w:t>Protagonist</w:t>
+            </w:r>
+            <w:r>
+              <w:rPr>
+                <w:rFonts w:ascii="Baskerville Old Face" w:hAnsi="Baskerville Old Face"/>
+                <w:sz w:val="36"/>
+                <w:szCs w:val="36"/>
+              </w:rPr>
+              <w:t xml:space="preserve"> Designer:</w:t>
             </w:r>
           </w:p>
         </w:tc>
@@ -620,8 +752,18 @@
                 <w:sz w:val="36"/>
                 <w:szCs w:val="36"/>
               </w:rPr>
-              <w:t>Isiah Aideyan</w:t>
-            </w:r>
+              <w:t xml:space="preserve">Eddie </w:t>
+            </w:r>
+            <w:proofErr w:type="spellStart"/>
+            <w:r>
+              <w:rPr>
+                <w:rFonts w:ascii="Baskerville Old Face" w:hAnsi="Baskerville Old Face"/>
+                <w:sz w:val="36"/>
+                <w:szCs w:val="36"/>
+              </w:rPr>
+              <w:t>Grigoreff</w:t>
+            </w:r>
+            <w:proofErr w:type="spellEnd"/>
           </w:p>
         </w:tc>
       </w:tr>
@@ -645,7 +787,7 @@
                 <w:sz w:val="36"/>
                 <w:szCs w:val="36"/>
               </w:rPr>
-              <w:t>Vehicle Designer:</w:t>
+              <w:t>Weapon Designer</w:t>
             </w:r>
           </w:p>
         </w:tc>
@@ -662,14 +804,34 @@
                 <w:szCs w:val="36"/>
               </w:rPr>
             </w:pPr>
-            <w:r>
-              <w:rPr>
-                <w:rFonts w:ascii="Baskerville Old Face" w:hAnsi="Baskerville Old Face"/>
-                <w:sz w:val="36"/>
-                <w:szCs w:val="36"/>
-              </w:rPr>
-              <w:t>Michael Minkov, Jr.</w:t>
-            </w:r>
+            <w:proofErr w:type="spellStart"/>
+            <w:r>
+              <w:rPr>
+                <w:rFonts w:ascii="Baskerville Old Face" w:hAnsi="Baskerville Old Face"/>
+                <w:sz w:val="36"/>
+                <w:szCs w:val="36"/>
+              </w:rPr>
+              <w:t>Isiah</w:t>
+            </w:r>
+            <w:proofErr w:type="spellEnd"/>
+            <w:r>
+              <w:rPr>
+                <w:rFonts w:ascii="Baskerville Old Face" w:hAnsi="Baskerville Old Face"/>
+                <w:sz w:val="36"/>
+                <w:szCs w:val="36"/>
+              </w:rPr>
+              <w:t xml:space="preserve"> </w:t>
+            </w:r>
+            <w:proofErr w:type="spellStart"/>
+            <w:r>
+              <w:rPr>
+                <w:rFonts w:ascii="Baskerville Old Face" w:hAnsi="Baskerville Old Face"/>
+                <w:sz w:val="36"/>
+                <w:szCs w:val="36"/>
+              </w:rPr>
+              <w:t>Aideyan</w:t>
+            </w:r>
+            <w:proofErr w:type="spellEnd"/>
           </w:p>
         </w:tc>
       </w:tr>
@@ -693,7 +855,15 @@
                 <w:sz w:val="36"/>
                 <w:szCs w:val="36"/>
               </w:rPr>
-              <w:t>Main Programmer:</w:t>
+              <w:t>Antagonist</w:t>
+            </w:r>
+            <w:r>
+              <w:rPr>
+                <w:rFonts w:ascii="Baskerville Old Face" w:hAnsi="Baskerville Old Face"/>
+                <w:sz w:val="36"/>
+                <w:szCs w:val="36"/>
+              </w:rPr>
+              <w:t xml:space="preserve"> Designer:</w:t>
             </w:r>
           </w:p>
         </w:tc>
@@ -710,13 +880,733 @@
                 <w:szCs w:val="36"/>
               </w:rPr>
             </w:pPr>
-            <w:r>
-              <w:rPr>
-                <w:rFonts w:ascii="Baskerville Old Face" w:hAnsi="Baskerville Old Face"/>
-                <w:sz w:val="36"/>
-                <w:szCs w:val="36"/>
-              </w:rPr>
-              <w:t>Nashid Shabazz</w:t>
+            <w:proofErr w:type="spellStart"/>
+            <w:r>
+              <w:rPr>
+                <w:rFonts w:ascii="Baskerville Old Face" w:hAnsi="Baskerville Old Face"/>
+                <w:sz w:val="36"/>
+                <w:szCs w:val="36"/>
+              </w:rPr>
+              <w:t>Isiah</w:t>
+            </w:r>
+            <w:proofErr w:type="spellEnd"/>
+            <w:r>
+              <w:rPr>
+                <w:rFonts w:ascii="Baskerville Old Face" w:hAnsi="Baskerville Old Face"/>
+                <w:sz w:val="36"/>
+                <w:szCs w:val="36"/>
+              </w:rPr>
+              <w:t xml:space="preserve"> </w:t>
+            </w:r>
+            <w:proofErr w:type="spellStart"/>
+            <w:r>
+              <w:rPr>
+                <w:rFonts w:ascii="Baskerville Old Face" w:hAnsi="Baskerville Old Face"/>
+                <w:sz w:val="36"/>
+                <w:szCs w:val="36"/>
+              </w:rPr>
+              <w:t>Aideyan</w:t>
+            </w:r>
+            <w:proofErr w:type="spellEnd"/>
+          </w:p>
+        </w:tc>
+      </w:tr>
+      <w:tr>
+        <w:tc>
+          <w:tcPr>
+            <w:tcW w:w="4788" w:type="dxa"/>
+          </w:tcPr>
+          <w:p>
+            <w:pPr>
+              <w:jc w:val="center"/>
+              <w:rPr>
+                <w:rFonts w:ascii="Baskerville Old Face" w:hAnsi="Baskerville Old Face"/>
+                <w:sz w:val="36"/>
+                <w:szCs w:val="36"/>
+              </w:rPr>
+            </w:pPr>
+            <w:r>
+              <w:rPr>
+                <w:rFonts w:ascii="Baskerville Old Face" w:hAnsi="Baskerville Old Face"/>
+                <w:sz w:val="36"/>
+                <w:szCs w:val="36"/>
+              </w:rPr>
+              <w:t>Common Enemy Designers:</w:t>
+            </w:r>
+          </w:p>
+        </w:tc>
+        <w:tc>
+          <w:tcPr>
+            <w:tcW w:w="4788" w:type="dxa"/>
+          </w:tcPr>
+          <w:p>
+            <w:pPr>
+              <w:jc w:val="center"/>
+              <w:rPr>
+                <w:rFonts w:ascii="Baskerville Old Face" w:hAnsi="Baskerville Old Face"/>
+                <w:sz w:val="36"/>
+                <w:szCs w:val="36"/>
+              </w:rPr>
+            </w:pPr>
+            <w:proofErr w:type="spellStart"/>
+            <w:r>
+              <w:rPr>
+                <w:rFonts w:ascii="Baskerville Old Face" w:hAnsi="Baskerville Old Face"/>
+                <w:sz w:val="36"/>
+                <w:szCs w:val="36"/>
+              </w:rPr>
+              <w:t>Isiah</w:t>
+            </w:r>
+            <w:proofErr w:type="spellEnd"/>
+            <w:r>
+              <w:rPr>
+                <w:rFonts w:ascii="Baskerville Old Face" w:hAnsi="Baskerville Old Face"/>
+                <w:sz w:val="36"/>
+                <w:szCs w:val="36"/>
+              </w:rPr>
+              <w:t xml:space="preserve"> </w:t>
+            </w:r>
+            <w:proofErr w:type="spellStart"/>
+            <w:r>
+              <w:rPr>
+                <w:rFonts w:ascii="Baskerville Old Face" w:hAnsi="Baskerville Old Face"/>
+                <w:sz w:val="36"/>
+                <w:szCs w:val="36"/>
+              </w:rPr>
+              <w:t>Aideyan</w:t>
+            </w:r>
+            <w:proofErr w:type="spellEnd"/>
+            <w:r>
+              <w:rPr>
+                <w:rFonts w:ascii="Baskerville Old Face" w:hAnsi="Baskerville Old Face"/>
+                <w:sz w:val="36"/>
+                <w:szCs w:val="36"/>
+              </w:rPr>
+              <w:t xml:space="preserve">, Michael </w:t>
+            </w:r>
+            <w:proofErr w:type="spellStart"/>
+            <w:r>
+              <w:rPr>
+                <w:rFonts w:ascii="Baskerville Old Face" w:hAnsi="Baskerville Old Face"/>
+                <w:sz w:val="36"/>
+                <w:szCs w:val="36"/>
+              </w:rPr>
+              <w:t>Minkov</w:t>
+            </w:r>
+            <w:proofErr w:type="spellEnd"/>
+            <w:r>
+              <w:rPr>
+                <w:rFonts w:ascii="Baskerville Old Face" w:hAnsi="Baskerville Old Face"/>
+                <w:sz w:val="36"/>
+                <w:szCs w:val="36"/>
+              </w:rPr>
+              <w:t xml:space="preserve">, Jr., Eddie </w:t>
+            </w:r>
+            <w:proofErr w:type="spellStart"/>
+            <w:r>
+              <w:rPr>
+                <w:rFonts w:ascii="Baskerville Old Face" w:hAnsi="Baskerville Old Face"/>
+                <w:sz w:val="36"/>
+                <w:szCs w:val="36"/>
+              </w:rPr>
+              <w:t>Grigoreff</w:t>
+            </w:r>
+            <w:proofErr w:type="spellEnd"/>
+          </w:p>
+        </w:tc>
+      </w:tr>
+      <w:tr>
+        <w:tc>
+          <w:tcPr>
+            <w:tcW w:w="4788" w:type="dxa"/>
+          </w:tcPr>
+          <w:p>
+            <w:pPr>
+              <w:jc w:val="center"/>
+              <w:rPr>
+                <w:rFonts w:ascii="Baskerville Old Face" w:hAnsi="Baskerville Old Face"/>
+                <w:sz w:val="36"/>
+                <w:szCs w:val="36"/>
+              </w:rPr>
+            </w:pPr>
+            <w:r>
+              <w:rPr>
+                <w:rFonts w:ascii="Baskerville Old Face" w:hAnsi="Baskerville Old Face"/>
+                <w:sz w:val="36"/>
+                <w:szCs w:val="36"/>
+              </w:rPr>
+              <w:t>Vehicle Designer:</w:t>
+            </w:r>
+          </w:p>
+        </w:tc>
+        <w:tc>
+          <w:tcPr>
+            <w:tcW w:w="4788" w:type="dxa"/>
+          </w:tcPr>
+          <w:p>
+            <w:pPr>
+              <w:jc w:val="center"/>
+              <w:rPr>
+                <w:rFonts w:ascii="Baskerville Old Face" w:hAnsi="Baskerville Old Face"/>
+                <w:sz w:val="36"/>
+                <w:szCs w:val="36"/>
+              </w:rPr>
+            </w:pPr>
+            <w:r>
+              <w:rPr>
+                <w:rFonts w:ascii="Baskerville Old Face" w:hAnsi="Baskerville Old Face"/>
+                <w:sz w:val="36"/>
+                <w:szCs w:val="36"/>
+              </w:rPr>
+              <w:t xml:space="preserve">Michael </w:t>
+            </w:r>
+            <w:proofErr w:type="spellStart"/>
+            <w:r>
+              <w:rPr>
+                <w:rFonts w:ascii="Baskerville Old Face" w:hAnsi="Baskerville Old Face"/>
+                <w:sz w:val="36"/>
+                <w:szCs w:val="36"/>
+              </w:rPr>
+              <w:t>Minkov</w:t>
+            </w:r>
+            <w:proofErr w:type="spellEnd"/>
+            <w:r>
+              <w:rPr>
+                <w:rFonts w:ascii="Baskerville Old Face" w:hAnsi="Baskerville Old Face"/>
+                <w:sz w:val="36"/>
+                <w:szCs w:val="36"/>
+              </w:rPr>
+              <w:t>, Jr.</w:t>
+            </w:r>
+          </w:p>
+        </w:tc>
+      </w:tr>
+      <w:tr>
+        <w:tc>
+          <w:tcPr>
+            <w:tcW w:w="4788" w:type="dxa"/>
+          </w:tcPr>
+          <w:p>
+            <w:pPr>
+              <w:jc w:val="center"/>
+              <w:rPr>
+                <w:rFonts w:ascii="Baskerville Old Face" w:hAnsi="Baskerville Old Face"/>
+                <w:sz w:val="36"/>
+                <w:szCs w:val="36"/>
+              </w:rPr>
+            </w:pPr>
+            <w:r>
+              <w:rPr>
+                <w:rFonts w:ascii="Baskerville Old Face" w:hAnsi="Baskerville Old Face"/>
+                <w:sz w:val="36"/>
+                <w:szCs w:val="36"/>
+              </w:rPr>
+              <w:t>Medical Kit Designer:</w:t>
+            </w:r>
+          </w:p>
+        </w:tc>
+        <w:tc>
+          <w:tcPr>
+            <w:tcW w:w="4788" w:type="dxa"/>
+          </w:tcPr>
+          <w:p>
+            <w:pPr>
+              <w:jc w:val="center"/>
+              <w:rPr>
+                <w:rFonts w:ascii="Baskerville Old Face" w:hAnsi="Baskerville Old Face"/>
+                <w:sz w:val="36"/>
+                <w:szCs w:val="36"/>
+              </w:rPr>
+            </w:pPr>
+            <w:proofErr w:type="spellStart"/>
+            <w:r>
+              <w:rPr>
+                <w:rFonts w:ascii="Baskerville Old Face" w:hAnsi="Baskerville Old Face"/>
+                <w:sz w:val="36"/>
+                <w:szCs w:val="36"/>
+              </w:rPr>
+              <w:t>Isiah</w:t>
+            </w:r>
+            <w:proofErr w:type="spellEnd"/>
+            <w:r>
+              <w:rPr>
+                <w:rFonts w:ascii="Baskerville Old Face" w:hAnsi="Baskerville Old Face"/>
+                <w:sz w:val="36"/>
+                <w:szCs w:val="36"/>
+              </w:rPr>
+              <w:t xml:space="preserve"> </w:t>
+            </w:r>
+            <w:proofErr w:type="spellStart"/>
+            <w:r>
+              <w:rPr>
+                <w:rFonts w:ascii="Baskerville Old Face" w:hAnsi="Baskerville Old Face"/>
+                <w:sz w:val="36"/>
+                <w:szCs w:val="36"/>
+              </w:rPr>
+              <w:t>Aideyan</w:t>
+            </w:r>
+            <w:proofErr w:type="spellEnd"/>
+          </w:p>
+        </w:tc>
+      </w:tr>
+      <w:tr>
+        <w:tc>
+          <w:tcPr>
+            <w:tcW w:w="4788" w:type="dxa"/>
+          </w:tcPr>
+          <w:p>
+            <w:pPr>
+              <w:jc w:val="center"/>
+              <w:rPr>
+                <w:rFonts w:ascii="Baskerville Old Face" w:hAnsi="Baskerville Old Face"/>
+                <w:sz w:val="36"/>
+                <w:szCs w:val="36"/>
+              </w:rPr>
+            </w:pPr>
+            <w:proofErr w:type="spellStart"/>
+            <w:r>
+              <w:rPr>
+                <w:rFonts w:ascii="Baskerville Old Face" w:hAnsi="Baskerville Old Face"/>
+                <w:sz w:val="36"/>
+                <w:szCs w:val="36"/>
+              </w:rPr>
+              <w:t>Araguz</w:t>
+            </w:r>
+            <w:proofErr w:type="spellEnd"/>
+            <w:r>
+              <w:rPr>
+                <w:rFonts w:ascii="Baskerville Old Face" w:hAnsi="Baskerville Old Face"/>
+                <w:sz w:val="36"/>
+                <w:szCs w:val="36"/>
+              </w:rPr>
+              <w:t>/Jackson Specific Collectible Designers:</w:t>
+            </w:r>
+          </w:p>
+        </w:tc>
+        <w:tc>
+          <w:tcPr>
+            <w:tcW w:w="4788" w:type="dxa"/>
+          </w:tcPr>
+          <w:p>
+            <w:pPr>
+              <w:jc w:val="center"/>
+              <w:rPr>
+                <w:rFonts w:ascii="Baskerville Old Face" w:hAnsi="Baskerville Old Face"/>
+                <w:sz w:val="36"/>
+                <w:szCs w:val="36"/>
+              </w:rPr>
+            </w:pPr>
+            <w:r>
+              <w:rPr>
+                <w:rFonts w:ascii="Baskerville Old Face" w:hAnsi="Baskerville Old Face"/>
+                <w:sz w:val="36"/>
+                <w:szCs w:val="36"/>
+              </w:rPr>
+              <w:t xml:space="preserve">Chris Lopez, Michael </w:t>
+            </w:r>
+            <w:proofErr w:type="spellStart"/>
+            <w:r>
+              <w:rPr>
+                <w:rFonts w:ascii="Baskerville Old Face" w:hAnsi="Baskerville Old Face"/>
+                <w:sz w:val="36"/>
+                <w:szCs w:val="36"/>
+              </w:rPr>
+              <w:t>Minkov</w:t>
+            </w:r>
+            <w:proofErr w:type="spellEnd"/>
+            <w:r>
+              <w:rPr>
+                <w:rFonts w:ascii="Baskerville Old Face" w:hAnsi="Baskerville Old Face"/>
+                <w:sz w:val="36"/>
+                <w:szCs w:val="36"/>
+              </w:rPr>
+              <w:t>, Jr.</w:t>
+            </w:r>
+          </w:p>
+        </w:tc>
+      </w:tr>
+      <w:tr>
+        <w:tc>
+          <w:tcPr>
+            <w:tcW w:w="4788" w:type="dxa"/>
+          </w:tcPr>
+          <w:p>
+            <w:pPr>
+              <w:jc w:val="center"/>
+              <w:rPr>
+                <w:rFonts w:ascii="Baskerville Old Face" w:hAnsi="Baskerville Old Face"/>
+                <w:sz w:val="36"/>
+                <w:szCs w:val="36"/>
+              </w:rPr>
+            </w:pPr>
+            <w:r>
+              <w:rPr>
+                <w:rFonts w:ascii="Baskerville Old Face" w:hAnsi="Baskerville Old Face"/>
+                <w:sz w:val="36"/>
+                <w:szCs w:val="36"/>
+              </w:rPr>
+              <w:t>Terrain Designers:</w:t>
+            </w:r>
+          </w:p>
+        </w:tc>
+        <w:tc>
+          <w:tcPr>
+            <w:tcW w:w="4788" w:type="dxa"/>
+          </w:tcPr>
+          <w:p>
+            <w:pPr>
+              <w:jc w:val="center"/>
+              <w:rPr>
+                <w:rFonts w:ascii="Baskerville Old Face" w:hAnsi="Baskerville Old Face"/>
+                <w:sz w:val="36"/>
+                <w:szCs w:val="36"/>
+              </w:rPr>
+            </w:pPr>
+            <w:proofErr w:type="spellStart"/>
+            <w:r>
+              <w:rPr>
+                <w:rFonts w:ascii="Baskerville Old Face" w:hAnsi="Baskerville Old Face"/>
+                <w:sz w:val="36"/>
+                <w:szCs w:val="36"/>
+              </w:rPr>
+              <w:t>Nashid</w:t>
+            </w:r>
+            <w:proofErr w:type="spellEnd"/>
+            <w:r>
+              <w:rPr>
+                <w:rFonts w:ascii="Baskerville Old Face" w:hAnsi="Baskerville Old Face"/>
+                <w:sz w:val="36"/>
+                <w:szCs w:val="36"/>
+              </w:rPr>
+              <w:t xml:space="preserve"> </w:t>
+            </w:r>
+            <w:proofErr w:type="spellStart"/>
+            <w:r>
+              <w:rPr>
+                <w:rFonts w:ascii="Baskerville Old Face" w:hAnsi="Baskerville Old Face"/>
+                <w:sz w:val="36"/>
+                <w:szCs w:val="36"/>
+              </w:rPr>
+              <w:t>Shabazz</w:t>
+            </w:r>
+            <w:proofErr w:type="spellEnd"/>
+            <w:r>
+              <w:rPr>
+                <w:rFonts w:ascii="Baskerville Old Face" w:hAnsi="Baskerville Old Face"/>
+                <w:sz w:val="36"/>
+                <w:szCs w:val="36"/>
+              </w:rPr>
+              <w:t xml:space="preserve">, Michael </w:t>
+            </w:r>
+            <w:proofErr w:type="spellStart"/>
+            <w:r>
+              <w:rPr>
+                <w:rFonts w:ascii="Baskerville Old Face" w:hAnsi="Baskerville Old Face"/>
+                <w:sz w:val="36"/>
+                <w:szCs w:val="36"/>
+              </w:rPr>
+              <w:t>Minkov</w:t>
+            </w:r>
+            <w:proofErr w:type="spellEnd"/>
+            <w:r>
+              <w:rPr>
+                <w:rFonts w:ascii="Baskerville Old Face" w:hAnsi="Baskerville Old Face"/>
+                <w:sz w:val="36"/>
+                <w:szCs w:val="36"/>
+              </w:rPr>
+              <w:t>, Jr.</w:t>
+            </w:r>
+          </w:p>
+        </w:tc>
+      </w:tr>
+      <w:tr>
+        <w:tc>
+          <w:tcPr>
+            <w:tcW w:w="4788" w:type="dxa"/>
+          </w:tcPr>
+          <w:p>
+            <w:pPr>
+              <w:jc w:val="center"/>
+              <w:rPr>
+                <w:rFonts w:ascii="Baskerville Old Face" w:hAnsi="Baskerville Old Face"/>
+                <w:sz w:val="36"/>
+                <w:szCs w:val="36"/>
+              </w:rPr>
+            </w:pPr>
+            <w:r>
+              <w:rPr>
+                <w:rFonts w:ascii="Baskerville Old Face" w:hAnsi="Baskerville Old Face"/>
+                <w:sz w:val="36"/>
+                <w:szCs w:val="36"/>
+              </w:rPr>
+              <w:t>Main Programmer:</w:t>
+            </w:r>
+          </w:p>
+        </w:tc>
+        <w:tc>
+          <w:tcPr>
+            <w:tcW w:w="4788" w:type="dxa"/>
+          </w:tcPr>
+          <w:p>
+            <w:pPr>
+              <w:jc w:val="center"/>
+              <w:rPr>
+                <w:rFonts w:ascii="Baskerville Old Face" w:hAnsi="Baskerville Old Face"/>
+                <w:sz w:val="36"/>
+                <w:szCs w:val="36"/>
+              </w:rPr>
+            </w:pPr>
+            <w:proofErr w:type="spellStart"/>
+            <w:r>
+              <w:rPr>
+                <w:rFonts w:ascii="Baskerville Old Face" w:hAnsi="Baskerville Old Face"/>
+                <w:sz w:val="36"/>
+                <w:szCs w:val="36"/>
+              </w:rPr>
+              <w:t>Nashid</w:t>
+            </w:r>
+            <w:proofErr w:type="spellEnd"/>
+            <w:r>
+              <w:rPr>
+                <w:rFonts w:ascii="Baskerville Old Face" w:hAnsi="Baskerville Old Face"/>
+                <w:sz w:val="36"/>
+                <w:szCs w:val="36"/>
+              </w:rPr>
+              <w:t xml:space="preserve"> </w:t>
+            </w:r>
+            <w:proofErr w:type="spellStart"/>
+            <w:r>
+              <w:rPr>
+                <w:rFonts w:ascii="Baskerville Old Face" w:hAnsi="Baskerville Old Face"/>
+                <w:sz w:val="36"/>
+                <w:szCs w:val="36"/>
+              </w:rPr>
+              <w:t>Shabazz</w:t>
+            </w:r>
+            <w:proofErr w:type="spellEnd"/>
+          </w:p>
+        </w:tc>
+      </w:tr>
+      <w:tr>
+        <w:tc>
+          <w:tcPr>
+            <w:tcW w:w="4788" w:type="dxa"/>
+          </w:tcPr>
+          <w:p>
+            <w:pPr>
+              <w:jc w:val="center"/>
+              <w:rPr>
+                <w:rFonts w:ascii="Baskerville Old Face" w:hAnsi="Baskerville Old Face"/>
+                <w:sz w:val="36"/>
+                <w:szCs w:val="36"/>
+              </w:rPr>
+            </w:pPr>
+            <w:r>
+              <w:rPr>
+                <w:rFonts w:ascii="Baskerville Old Face" w:hAnsi="Baskerville Old Face"/>
+                <w:sz w:val="36"/>
+                <w:szCs w:val="36"/>
+              </w:rPr>
+              <w:t>Co-Programmer</w:t>
+            </w:r>
+            <w:r>
+              <w:rPr>
+                <w:rFonts w:ascii="Baskerville Old Face" w:hAnsi="Baskerville Old Face"/>
+                <w:sz w:val="36"/>
+                <w:szCs w:val="36"/>
+              </w:rPr>
+              <w:t>s</w:t>
+            </w:r>
+            <w:r>
+              <w:rPr>
+                <w:rFonts w:ascii="Baskerville Old Face" w:hAnsi="Baskerville Old Face"/>
+                <w:sz w:val="36"/>
+                <w:szCs w:val="36"/>
+              </w:rPr>
+              <w:t>:</w:t>
+            </w:r>
+          </w:p>
+        </w:tc>
+        <w:tc>
+          <w:tcPr>
+            <w:tcW w:w="4788" w:type="dxa"/>
+          </w:tcPr>
+          <w:p>
+            <w:pPr>
+              <w:jc w:val="center"/>
+              <w:rPr>
+                <w:rFonts w:ascii="Baskerville Old Face" w:hAnsi="Baskerville Old Face"/>
+                <w:sz w:val="36"/>
+                <w:szCs w:val="36"/>
+              </w:rPr>
+            </w:pPr>
+            <w:r>
+              <w:rPr>
+                <w:rFonts w:ascii="Baskerville Old Face" w:hAnsi="Baskerville Old Face"/>
+                <w:sz w:val="36"/>
+                <w:szCs w:val="36"/>
+              </w:rPr>
+              <w:t xml:space="preserve">Chris Lopez, </w:t>
+            </w:r>
+            <w:r>
+              <w:rPr>
+                <w:rFonts w:ascii="Baskerville Old Face" w:hAnsi="Baskerville Old Face"/>
+                <w:sz w:val="36"/>
+                <w:szCs w:val="36"/>
+              </w:rPr>
+              <w:t xml:space="preserve">Michael </w:t>
+            </w:r>
+            <w:proofErr w:type="spellStart"/>
+            <w:r>
+              <w:rPr>
+                <w:rFonts w:ascii="Baskerville Old Face" w:hAnsi="Baskerville Old Face"/>
+                <w:sz w:val="36"/>
+                <w:szCs w:val="36"/>
+              </w:rPr>
+              <w:t>Minkov</w:t>
+            </w:r>
+            <w:proofErr w:type="spellEnd"/>
+            <w:r>
+              <w:rPr>
+                <w:rFonts w:ascii="Baskerville Old Face" w:hAnsi="Baskerville Old Face"/>
+                <w:sz w:val="36"/>
+                <w:szCs w:val="36"/>
+              </w:rPr>
+              <w:t>, Jr.</w:t>
+            </w:r>
+          </w:p>
+        </w:tc>
+      </w:tr>
+      <w:tr>
+        <w:tc>
+          <w:tcPr>
+            <w:tcW w:w="4788" w:type="dxa"/>
+          </w:tcPr>
+          <w:p>
+            <w:pPr>
+              <w:jc w:val="center"/>
+              <w:rPr>
+                <w:rFonts w:ascii="Baskerville Old Face" w:hAnsi="Baskerville Old Face"/>
+                <w:sz w:val="36"/>
+                <w:szCs w:val="36"/>
+              </w:rPr>
+            </w:pPr>
+            <w:r>
+              <w:rPr>
+                <w:rFonts w:ascii="Baskerville Old Face" w:hAnsi="Baskerville Old Face"/>
+                <w:sz w:val="36"/>
+                <w:szCs w:val="36"/>
+              </w:rPr>
+              <w:t>Main Music Designer:</w:t>
+            </w:r>
+          </w:p>
+        </w:tc>
+        <w:tc>
+          <w:tcPr>
+            <w:tcW w:w="4788" w:type="dxa"/>
+          </w:tcPr>
+          <w:p>
+            <w:pPr>
+              <w:jc w:val="center"/>
+              <w:rPr>
+                <w:rFonts w:ascii="Baskerville Old Face" w:hAnsi="Baskerville Old Face"/>
+                <w:sz w:val="36"/>
+                <w:szCs w:val="36"/>
+              </w:rPr>
+            </w:pPr>
+            <w:proofErr w:type="spellStart"/>
+            <w:r>
+              <w:rPr>
+                <w:rFonts w:ascii="Baskerville Old Face" w:hAnsi="Baskerville Old Face"/>
+                <w:sz w:val="36"/>
+                <w:szCs w:val="36"/>
+              </w:rPr>
+              <w:t>Nashid</w:t>
+            </w:r>
+            <w:proofErr w:type="spellEnd"/>
+            <w:r>
+              <w:rPr>
+                <w:rFonts w:ascii="Baskerville Old Face" w:hAnsi="Baskerville Old Face"/>
+                <w:sz w:val="36"/>
+                <w:szCs w:val="36"/>
+              </w:rPr>
+              <w:t xml:space="preserve"> </w:t>
+            </w:r>
+            <w:proofErr w:type="spellStart"/>
+            <w:r>
+              <w:rPr>
+                <w:rFonts w:ascii="Baskerville Old Face" w:hAnsi="Baskerville Old Face"/>
+                <w:sz w:val="36"/>
+                <w:szCs w:val="36"/>
+              </w:rPr>
+              <w:t>Shabazz</w:t>
+            </w:r>
+            <w:proofErr w:type="spellEnd"/>
+          </w:p>
+        </w:tc>
+      </w:tr>
+      <w:tr>
+        <w:tc>
+          <w:tcPr>
+            <w:tcW w:w="4788" w:type="dxa"/>
+          </w:tcPr>
+          <w:p>
+            <w:pPr>
+              <w:jc w:val="center"/>
+              <w:rPr>
+                <w:rFonts w:ascii="Baskerville Old Face" w:hAnsi="Baskerville Old Face"/>
+                <w:sz w:val="36"/>
+                <w:szCs w:val="36"/>
+              </w:rPr>
+            </w:pPr>
+            <w:r>
+              <w:rPr>
+                <w:rFonts w:ascii="Baskerville Old Face" w:hAnsi="Baskerville Old Face"/>
+                <w:sz w:val="36"/>
+                <w:szCs w:val="36"/>
+              </w:rPr>
+              <w:t>Co- Music Designers:</w:t>
+            </w:r>
+          </w:p>
+        </w:tc>
+        <w:tc>
+          <w:tcPr>
+            <w:tcW w:w="4788" w:type="dxa"/>
+          </w:tcPr>
+          <w:p>
+            <w:pPr>
+              <w:jc w:val="center"/>
+              <w:rPr>
+                <w:rFonts w:ascii="Baskerville Old Face" w:hAnsi="Baskerville Old Face"/>
+                <w:sz w:val="36"/>
+                <w:szCs w:val="36"/>
+              </w:rPr>
+            </w:pPr>
+            <w:r>
+              <w:rPr>
+                <w:rFonts w:ascii="Baskerville Old Face" w:hAnsi="Baskerville Old Face"/>
+                <w:sz w:val="36"/>
+                <w:szCs w:val="36"/>
+              </w:rPr>
+              <w:t xml:space="preserve">Chris Lopez, Michael </w:t>
+            </w:r>
+            <w:proofErr w:type="spellStart"/>
+            <w:r>
+              <w:rPr>
+                <w:rFonts w:ascii="Baskerville Old Face" w:hAnsi="Baskerville Old Face"/>
+                <w:sz w:val="36"/>
+                <w:szCs w:val="36"/>
+              </w:rPr>
+              <w:t>Minkov</w:t>
+            </w:r>
+            <w:proofErr w:type="spellEnd"/>
+            <w:r>
+              <w:rPr>
+                <w:rFonts w:ascii="Baskerville Old Face" w:hAnsi="Baskerville Old Face"/>
+                <w:sz w:val="36"/>
+                <w:szCs w:val="36"/>
+              </w:rPr>
+              <w:t>, Jr.</w:t>
             </w:r>
           </w:p>
         </w:tc>
@@ -750,84 +1640,6 @@
     </w:p>
     <w:p>
       <w:pPr>
-        <w:jc w:val="center"/>
-        <w:rPr>
-          <w:rFonts w:ascii="Baskerville Old Face" w:hAnsi="Baskerville Old Face"/>
-          <w:sz w:val="36"/>
-          <w:szCs w:val="36"/>
-        </w:rPr>
-      </w:pPr>
-      <w:r>
-        <w:rPr>
-          <w:rFonts w:ascii="Baskerville Old Face" w:hAnsi="Baskerville Old Face"/>
-          <w:sz w:val="36"/>
-          <w:szCs w:val="36"/>
-        </w:rPr>
-        <w:lastRenderedPageBreak/>
-        <w:t>Team Updates of the GDD:</w:t>
-      </w:r>
-    </w:p>
-    <w:p>
-      <w:pPr>
-        <w:rPr>
-          <w:rFonts w:ascii="Baskerville Old Face" w:hAnsi="Baskerville Old Face"/>
-          <w:sz w:val="36"/>
-          <w:szCs w:val="36"/>
-        </w:rPr>
-      </w:pPr>
-      <w:r>
-        <w:rPr>
-          <w:rFonts w:ascii="Baskerville Old Face" w:hAnsi="Baskerville Old Face"/>
-          <w:sz w:val="36"/>
-          <w:szCs w:val="36"/>
-        </w:rPr>
-        <w:t>10-3-2011: Started on the Game Overview</w:t>
-      </w:r>
-    </w:p>
-    <w:p>
-      <w:pPr>
-        <w:rPr>
-          <w:rFonts w:ascii="Baskerville Old Face" w:hAnsi="Baskerville Old Face"/>
-          <w:sz w:val="36"/>
-          <w:szCs w:val="36"/>
-        </w:rPr>
-      </w:pPr>
-      <w:r>
-        <w:rPr>
-          <w:rFonts w:ascii="Baskerville Old Face" w:hAnsi="Baskerville Old Face"/>
-          <w:sz w:val="36"/>
-          <w:szCs w:val="36"/>
-        </w:rPr>
-        <w:t>10-13-2011: Started on Gameplay</w:t>
-      </w:r>
-    </w:p>
-    <w:p>
-      <w:pPr>
-        <w:rPr>
-          <w:rFonts w:ascii="Baskerville Old Face" w:hAnsi="Baskerville Old Face"/>
-          <w:sz w:val="36"/>
-          <w:szCs w:val="36"/>
-        </w:rPr>
-      </w:pPr>
-      <w:r>
-        <w:rPr>
-          <w:rFonts w:ascii="Baskerville Old Face" w:hAnsi="Baskerville Old Face"/>
-          <w:sz w:val="36"/>
-          <w:szCs w:val="36"/>
-        </w:rPr>
-        <w:t>10-19-2011: Started on Level, Allies and Enemies</w:t>
-      </w:r>
-      <w:r>
-        <w:rPr>
-          <w:rFonts w:ascii="Baskerville Old Face" w:hAnsi="Baskerville Old Face"/>
-          <w:sz w:val="36"/>
-          <w:szCs w:val="36"/>
-        </w:rPr>
-        <w:br w:type="page"/>
-      </w:r>
-    </w:p>
-    <w:p>
-      <w:pPr>
         <w:rPr>
           <w:rFonts w:ascii="Baskerville Old Face" w:hAnsi="Baskerville Old Face"/>
           <w:sz w:val="56"/>
@@ -877,23 +1689,263 @@
           <w:sz w:val="32"/>
           <w:szCs w:val="32"/>
         </w:rPr>
-        <w:t xml:space="preserve">This game is called Rabies-X, the “X” standing for “Unknown”. </w:t>
-      </w:r>
-      <w:r>
-        <w:rPr>
-          <w:rFonts w:ascii="Baskerville Old Face" w:hAnsi="Baskerville Old Face"/>
-          <w:sz w:val="32"/>
-          <w:szCs w:val="32"/>
-        </w:rPr>
-        <w:t>While Geraldo Araguz, a renowned world-famous</w:t>
-      </w:r>
-      <w:r>
-        <w:rPr>
-          <w:rFonts w:ascii="Baskerville Old Face" w:hAnsi="Baskerville Old Face"/>
-          <w:sz w:val="32"/>
-          <w:szCs w:val="32"/>
-        </w:rPr>
-        <w:t xml:space="preserve"> astronaut, is exploring Space, a horrific new disease has struck Planet Earth. Araguz is officially known to be the most decorated soldier in the US army, so the US government summons him back, gives him a protective suit, describes to him in detail what’s going on, and gives him a mission. That mission is short and sweet: find the mad scientist who created this new Rabies virus (worse than any Rabies viruses that ever existed), learn his secrets, and save the world. He agrees, gets a new automobile – a GuzCruise - and sets off!</w:t>
+        <w:t xml:space="preserve">This game </w:t>
+      </w:r>
+      <w:r>
+        <w:rPr>
+          <w:rFonts w:ascii="Baskerville Old Face" w:hAnsi="Baskerville Old Face"/>
+          <w:sz w:val="32"/>
+          <w:szCs w:val="32"/>
+        </w:rPr>
+        <w:t xml:space="preserve">is created by the </w:t>
+      </w:r>
+      <w:proofErr w:type="spellStart"/>
+      <w:r>
+        <w:rPr>
+          <w:rFonts w:ascii="Baskerville Old Face" w:hAnsi="Baskerville Old Face"/>
+          <w:sz w:val="32"/>
+          <w:szCs w:val="32"/>
+        </w:rPr>
+        <w:t>Araguzers</w:t>
+      </w:r>
+      <w:proofErr w:type="spellEnd"/>
+      <w:r>
+        <w:rPr>
+          <w:rFonts w:ascii="Baskerville Old Face" w:hAnsi="Baskerville Old Face"/>
+          <w:sz w:val="32"/>
+          <w:szCs w:val="32"/>
+        </w:rPr>
+        <w:t xml:space="preserve"> – Michael </w:t>
+      </w:r>
+      <w:proofErr w:type="spellStart"/>
+      <w:r>
+        <w:rPr>
+          <w:rFonts w:ascii="Baskerville Old Face" w:hAnsi="Baskerville Old Face"/>
+          <w:sz w:val="32"/>
+          <w:szCs w:val="32"/>
+        </w:rPr>
+        <w:t>Minkov</w:t>
+      </w:r>
+      <w:proofErr w:type="spellEnd"/>
+      <w:r>
+        <w:rPr>
+          <w:rFonts w:ascii="Baskerville Old Face" w:hAnsi="Baskerville Old Face"/>
+          <w:sz w:val="32"/>
+          <w:szCs w:val="32"/>
+        </w:rPr>
+        <w:t xml:space="preserve"> Jr., </w:t>
+      </w:r>
+      <w:proofErr w:type="spellStart"/>
+      <w:r>
+        <w:rPr>
+          <w:rFonts w:ascii="Baskerville Old Face" w:hAnsi="Baskerville Old Face"/>
+          <w:sz w:val="32"/>
+          <w:szCs w:val="32"/>
+        </w:rPr>
+        <w:t>Nashid</w:t>
+      </w:r>
+      <w:proofErr w:type="spellEnd"/>
+      <w:r>
+        <w:rPr>
+          <w:rFonts w:ascii="Baskerville Old Face" w:hAnsi="Baskerville Old Face"/>
+          <w:sz w:val="32"/>
+          <w:szCs w:val="32"/>
+        </w:rPr>
+        <w:t xml:space="preserve"> </w:t>
+      </w:r>
+      <w:proofErr w:type="spellStart"/>
+      <w:r>
+        <w:rPr>
+          <w:rFonts w:ascii="Baskerville Old Face" w:hAnsi="Baskerville Old Face"/>
+          <w:sz w:val="32"/>
+          <w:szCs w:val="32"/>
+        </w:rPr>
+        <w:t>Shabazz</w:t>
+      </w:r>
+      <w:proofErr w:type="spellEnd"/>
+      <w:r>
+        <w:rPr>
+          <w:rFonts w:ascii="Baskerville Old Face" w:hAnsi="Baskerville Old Face"/>
+          <w:sz w:val="32"/>
+          <w:szCs w:val="32"/>
+        </w:rPr>
+        <w:t xml:space="preserve">, </w:t>
+      </w:r>
+      <w:proofErr w:type="spellStart"/>
+      <w:r>
+        <w:rPr>
+          <w:rFonts w:ascii="Baskerville Old Face" w:hAnsi="Baskerville Old Face"/>
+          <w:sz w:val="32"/>
+          <w:szCs w:val="32"/>
+        </w:rPr>
+        <w:t>Isiah</w:t>
+      </w:r>
+      <w:proofErr w:type="spellEnd"/>
+      <w:r>
+        <w:rPr>
+          <w:rFonts w:ascii="Baskerville Old Face" w:hAnsi="Baskerville Old Face"/>
+          <w:sz w:val="32"/>
+          <w:szCs w:val="32"/>
+        </w:rPr>
+        <w:t xml:space="preserve"> </w:t>
+      </w:r>
+      <w:proofErr w:type="spellStart"/>
+      <w:r>
+        <w:rPr>
+          <w:rFonts w:ascii="Baskerville Old Face" w:hAnsi="Baskerville Old Face"/>
+          <w:sz w:val="32"/>
+          <w:szCs w:val="32"/>
+        </w:rPr>
+        <w:t>Aideyan</w:t>
+      </w:r>
+      <w:proofErr w:type="spellEnd"/>
+      <w:r>
+        <w:rPr>
+          <w:rFonts w:ascii="Baskerville Old Face" w:hAnsi="Baskerville Old Face"/>
+          <w:sz w:val="32"/>
+          <w:szCs w:val="32"/>
+        </w:rPr>
+        <w:t xml:space="preserve">, Eddie </w:t>
+      </w:r>
+      <w:proofErr w:type="spellStart"/>
+      <w:r>
+        <w:rPr>
+          <w:rFonts w:ascii="Baskerville Old Face" w:hAnsi="Baskerville Old Face"/>
+          <w:sz w:val="32"/>
+          <w:szCs w:val="32"/>
+        </w:rPr>
+        <w:t>Grigoreff</w:t>
+      </w:r>
+      <w:proofErr w:type="spellEnd"/>
+      <w:r>
+        <w:rPr>
+          <w:rFonts w:ascii="Baskerville Old Face" w:hAnsi="Baskerville Old Face"/>
+          <w:sz w:val="32"/>
+          <w:szCs w:val="32"/>
+        </w:rPr>
+        <w:t xml:space="preserve"> and Chris Lopez - with the help of their mentor</w:t>
+      </w:r>
+      <w:proofErr w:type="gramStart"/>
+      <w:r>
+        <w:rPr>
+          <w:rFonts w:ascii="Baskerville Old Face" w:hAnsi="Baskerville Old Face"/>
+          <w:sz w:val="32"/>
+          <w:szCs w:val="32"/>
+        </w:rPr>
+        <w:t>,  Jose</w:t>
+      </w:r>
+      <w:proofErr w:type="gramEnd"/>
+      <w:r>
+        <w:rPr>
+          <w:rFonts w:ascii="Baskerville Old Face" w:hAnsi="Baskerville Old Face"/>
+          <w:sz w:val="32"/>
+          <w:szCs w:val="32"/>
+        </w:rPr>
+        <w:t xml:space="preserve"> Baez-</w:t>
+      </w:r>
+      <w:proofErr w:type="spellStart"/>
+      <w:r>
+        <w:rPr>
+          <w:rFonts w:ascii="Baskerville Old Face" w:hAnsi="Baskerville Old Face"/>
+          <w:sz w:val="32"/>
+          <w:szCs w:val="32"/>
+        </w:rPr>
+        <w:t>Franceschi</w:t>
+      </w:r>
+      <w:proofErr w:type="spellEnd"/>
+      <w:r>
+        <w:rPr>
+          <w:rFonts w:ascii="Baskerville Old Face" w:hAnsi="Baskerville Old Face"/>
+          <w:sz w:val="32"/>
+          <w:szCs w:val="32"/>
+        </w:rPr>
+        <w:t xml:space="preserve">. It </w:t>
+      </w:r>
+      <w:r>
+        <w:rPr>
+          <w:rFonts w:ascii="Baskerville Old Face" w:hAnsi="Baskerville Old Face"/>
+          <w:sz w:val="32"/>
+          <w:szCs w:val="32"/>
+        </w:rPr>
+        <w:t xml:space="preserve">is called Rabies-X, </w:t>
+      </w:r>
+      <w:r>
+        <w:rPr>
+          <w:rFonts w:ascii="Baskerville Old Face" w:hAnsi="Baskerville Old Face"/>
+          <w:sz w:val="32"/>
+          <w:szCs w:val="32"/>
+        </w:rPr>
+        <w:t xml:space="preserve">the “X” standing for “Unknown” as the game deals with a new and unknown Rabies virus. </w:t>
+      </w:r>
+      <w:r>
+        <w:rPr>
+          <w:rFonts w:ascii="Baskerville Old Face" w:hAnsi="Baskerville Old Face"/>
+          <w:sz w:val="32"/>
+          <w:szCs w:val="32"/>
+        </w:rPr>
+        <w:t xml:space="preserve">While Geraldo </w:t>
+      </w:r>
+      <w:proofErr w:type="spellStart"/>
+      <w:r>
+        <w:rPr>
+          <w:rFonts w:ascii="Baskerville Old Face" w:hAnsi="Baskerville Old Face"/>
+          <w:sz w:val="32"/>
+          <w:szCs w:val="32"/>
+        </w:rPr>
+        <w:t>Araguz</w:t>
+      </w:r>
+      <w:proofErr w:type="spellEnd"/>
+      <w:r>
+        <w:rPr>
+          <w:rFonts w:ascii="Baskerville Old Face" w:hAnsi="Baskerville Old Face"/>
+          <w:sz w:val="32"/>
+          <w:szCs w:val="32"/>
+        </w:rPr>
+        <w:t>, a renowned world-famous</w:t>
+      </w:r>
+      <w:r>
+        <w:rPr>
+          <w:rFonts w:ascii="Baskerville Old Face" w:hAnsi="Baskerville Old Face"/>
+          <w:sz w:val="32"/>
+          <w:szCs w:val="32"/>
+        </w:rPr>
+        <w:t xml:space="preserve"> astronaut, is exploring Space, a horrific new disease has struck Planet Earth. </w:t>
+      </w:r>
+      <w:proofErr w:type="spellStart"/>
+      <w:r>
+        <w:rPr>
+          <w:rFonts w:ascii="Baskerville Old Face" w:hAnsi="Baskerville Old Face"/>
+          <w:sz w:val="32"/>
+          <w:szCs w:val="32"/>
+        </w:rPr>
+        <w:t>Araguz</w:t>
+      </w:r>
+      <w:proofErr w:type="spellEnd"/>
+      <w:r>
+        <w:rPr>
+          <w:rFonts w:ascii="Baskerville Old Face" w:hAnsi="Baskerville Old Face"/>
+          <w:sz w:val="32"/>
+          <w:szCs w:val="32"/>
+        </w:rPr>
+        <w:t xml:space="preserve"> is officially known to be the most decorated soldier in the US army, so the US government summons him back, gives him a protective suit, describes to him in detail what’s going on, and gives him a mission. That mission is short and sweet: find the mad scientist who created this new Rabies virus (worse than any Rabies viruses that ever existed), learn his secrets, and save the world. He agrees, gets a new automobile – a </w:t>
+      </w:r>
+      <w:proofErr w:type="spellStart"/>
+      <w:r>
+        <w:rPr>
+          <w:rFonts w:ascii="Baskerville Old Face" w:hAnsi="Baskerville Old Face"/>
+          <w:sz w:val="32"/>
+          <w:szCs w:val="32"/>
+        </w:rPr>
+        <w:t>GuzCruise</w:t>
+      </w:r>
+      <w:proofErr w:type="spellEnd"/>
+      <w:r>
+        <w:rPr>
+          <w:rFonts w:ascii="Baskerville Old Face" w:hAnsi="Baskerville Old Face"/>
+          <w:sz w:val="32"/>
+          <w:szCs w:val="32"/>
+        </w:rPr>
+        <w:t xml:space="preserve"> - and sets off!</w:t>
       </w:r>
     </w:p>
     <w:p>
@@ -927,24 +1979,60 @@
           <w:sz w:val="32"/>
           <w:szCs w:val="32"/>
         </w:rPr>
-        <w:t>The main goal of the protagonist, Geraldo Araguz, is to find out who the crazy evil scientist that created this virus is, find out what the formula of the antidote is (he did make himself immune), kill him, and reveal the formula to the government. The government, in turn, will give the formula to the scientists, who will start making large portions of this antidote, thus saving those who did not die of this disease yet…curing the world.</w:t>
-      </w:r>
-    </w:p>
-    <w:p>
-      <w:pPr>
-        <w:rPr>
-          <w:rFonts w:ascii="Baskerville Old Face" w:hAnsi="Baskerville Old Face"/>
-          <w:sz w:val="32"/>
-          <w:szCs w:val="32"/>
-        </w:rPr>
-      </w:pPr>
-      <w:r>
-        <w:rPr>
-          <w:rFonts w:ascii="Baskerville Old Face" w:hAnsi="Baskerville Old Face"/>
-          <w:sz w:val="32"/>
-          <w:szCs w:val="32"/>
-        </w:rPr>
-        <w:t>Of course, to achieve this very goal, Araguz must first of all stay alive.</w:t>
+        <w:t xml:space="preserve">The main goal of the protagonist, Geraldo </w:t>
+      </w:r>
+      <w:proofErr w:type="spellStart"/>
+      <w:r>
+        <w:rPr>
+          <w:rFonts w:ascii="Baskerville Old Face" w:hAnsi="Baskerville Old Face"/>
+          <w:sz w:val="32"/>
+          <w:szCs w:val="32"/>
+        </w:rPr>
+        <w:t>Araguz</w:t>
+      </w:r>
+      <w:proofErr w:type="spellEnd"/>
+      <w:r>
+        <w:rPr>
+          <w:rFonts w:ascii="Baskerville Old Face" w:hAnsi="Baskerville Old Face"/>
+          <w:sz w:val="32"/>
+          <w:szCs w:val="32"/>
+        </w:rPr>
+        <w:t>, is to find out who the crazy evil scientist that created this virus is, find out what the formula of the antidote is (he did make himself immune), kill him, and reveal the formula to the government. The government, in turn, will give the formula to the scientists, who will start making large portions of this antidote, thus saving those who did not die of this disease yet…curing the world.</w:t>
+      </w:r>
+    </w:p>
+    <w:p>
+      <w:pPr>
+        <w:rPr>
+          <w:rFonts w:ascii="Baskerville Old Face" w:hAnsi="Baskerville Old Face"/>
+          <w:sz w:val="32"/>
+          <w:szCs w:val="32"/>
+        </w:rPr>
+      </w:pPr>
+      <w:r>
+        <w:rPr>
+          <w:rFonts w:ascii="Baskerville Old Face" w:hAnsi="Baskerville Old Face"/>
+          <w:sz w:val="32"/>
+          <w:szCs w:val="32"/>
+        </w:rPr>
+        <w:t xml:space="preserve">Of course, to achieve this very goal, </w:t>
+      </w:r>
+      <w:proofErr w:type="spellStart"/>
+      <w:r>
+        <w:rPr>
+          <w:rFonts w:ascii="Baskerville Old Face" w:hAnsi="Baskerville Old Face"/>
+          <w:sz w:val="32"/>
+          <w:szCs w:val="32"/>
+        </w:rPr>
+        <w:t>Araguz</w:t>
+      </w:r>
+      <w:proofErr w:type="spellEnd"/>
+      <w:r>
+        <w:rPr>
+          <w:rFonts w:ascii="Baskerville Old Face" w:hAnsi="Baskerville Old Face"/>
+          <w:sz w:val="32"/>
+          <w:szCs w:val="32"/>
+        </w:rPr>
+        <w:t xml:space="preserve"> must first of all stay alive.</w:t>
       </w:r>
       <w:r>
         <w:rPr>
@@ -960,16 +2048,63 @@
           <w:sz w:val="32"/>
           <w:szCs w:val="32"/>
         </w:rPr>
-        <w:t xml:space="preserve"> and he will have to shoot at them with his plasma gun. Araguz will be driving his G</w:t>
-      </w:r>
-      <w:r>
-        <w:rPr>
-          <w:rFonts w:ascii="Baskerville Old Face" w:hAnsi="Baskerville Old Face"/>
-          <w:sz w:val="32"/>
-          <w:szCs w:val="32"/>
-        </w:rPr>
-        <w:t>uzCruise most of the time, and when it is time to attack/defend himself</w:t>
-      </w:r>
+        <w:t xml:space="preserve"> and he will have to shoot at them with his plasma gun. </w:t>
+      </w:r>
+      <w:proofErr w:type="spellStart"/>
+      <w:r>
+        <w:rPr>
+          <w:rFonts w:ascii="Baskerville Old Face" w:hAnsi="Baskerville Old Face"/>
+          <w:sz w:val="32"/>
+          <w:szCs w:val="32"/>
+        </w:rPr>
+        <w:t>Araguz</w:t>
+      </w:r>
+      <w:proofErr w:type="spellEnd"/>
+      <w:r>
+        <w:rPr>
+          <w:rFonts w:ascii="Baskerville Old Face" w:hAnsi="Baskerville Old Face"/>
+          <w:sz w:val="32"/>
+          <w:szCs w:val="32"/>
+        </w:rPr>
+        <w:t xml:space="preserve"> will be driving his </w:t>
+      </w:r>
+      <w:proofErr w:type="spellStart"/>
+      <w:r>
+        <w:rPr>
+          <w:rFonts w:ascii="Baskerville Old Face" w:hAnsi="Baskerville Old Face"/>
+          <w:sz w:val="32"/>
+          <w:szCs w:val="32"/>
+        </w:rPr>
+        <w:lastRenderedPageBreak/>
+        <w:t>G</w:t>
+      </w:r>
+      <w:r>
+        <w:rPr>
+          <w:rFonts w:ascii="Baskerville Old Face" w:hAnsi="Baskerville Old Face"/>
+          <w:sz w:val="32"/>
+          <w:szCs w:val="32"/>
+        </w:rPr>
+        <w:t>uzCruise</w:t>
+      </w:r>
+      <w:proofErr w:type="spellEnd"/>
+      <w:r>
+        <w:rPr>
+          <w:rFonts w:ascii="Baskerville Old Face" w:hAnsi="Baskerville Old Face"/>
+          <w:sz w:val="32"/>
+          <w:szCs w:val="32"/>
+        </w:rPr>
+        <w:t xml:space="preserve"> most of the time, and when it is time to attack/defend </w:t>
+      </w:r>
+      <w:proofErr w:type="gramStart"/>
+      <w:r>
+        <w:rPr>
+          <w:rFonts w:ascii="Baskerville Old Face" w:hAnsi="Baskerville Old Face"/>
+          <w:sz w:val="32"/>
+          <w:szCs w:val="32"/>
+        </w:rPr>
+        <w:t>himself</w:t>
+      </w:r>
+      <w:proofErr w:type="gramEnd"/>
       <w:r>
         <w:rPr>
           <w:rFonts w:ascii="Baskerville Old Face" w:hAnsi="Baskerville Old Face"/>
@@ -984,7 +2119,25 @@
           <w:sz w:val="32"/>
           <w:szCs w:val="32"/>
         </w:rPr>
-        <w:t xml:space="preserve"> will exit his GuzCruise Isabella and fire at the enemy.</w:t>
+        <w:t xml:space="preserve"> will exit his </w:t>
+      </w:r>
+      <w:proofErr w:type="spellStart"/>
+      <w:r>
+        <w:rPr>
+          <w:rFonts w:ascii="Baskerville Old Face" w:hAnsi="Baskerville Old Face"/>
+          <w:sz w:val="32"/>
+          <w:szCs w:val="32"/>
+        </w:rPr>
+        <w:t>GuzCruise</w:t>
+      </w:r>
+      <w:proofErr w:type="spellEnd"/>
+      <w:r>
+        <w:rPr>
+          <w:rFonts w:ascii="Baskerville Old Face" w:hAnsi="Baskerville Old Face"/>
+          <w:sz w:val="32"/>
+          <w:szCs w:val="32"/>
+        </w:rPr>
+        <w:t xml:space="preserve"> Isabella and fire at the enemy.</w:t>
       </w:r>
     </w:p>
     <w:p>
@@ -1011,129 +2164,9 @@
           <w:szCs w:val="56"/>
           <w:u w:val="single"/>
         </w:rPr>
-        <w:lastRenderedPageBreak/>
-        <w:t>Section 2: Gameplay</w:t>
-      </w:r>
-    </w:p>
-    <w:p>
-      <w:pPr>
-        <w:rPr>
-          <w:rFonts w:ascii="Baskerville Old Face" w:hAnsi="Baskerville Old Face"/>
-          <w:sz w:val="36"/>
-          <w:szCs w:val="36"/>
-        </w:rPr>
-      </w:pPr>
-      <w:r>
-        <w:rPr>
-          <w:rFonts w:ascii="Baskerville Old Face" w:hAnsi="Baskerville Old Face"/>
-          <w:sz w:val="36"/>
-          <w:szCs w:val="36"/>
-        </w:rPr>
-        <w:tab/>
-        <w:t>When the player fires up the game, he/she will have a start menu with several options. The start menu screen, along with the rest of the screens, will be implemented using C#/Visual Studio 2010. The player can hit “Play Game”. Due to time constraints, we will be making this a single-player game. The player will be able to choose a difficulty level (easy, medium, hard) – and that will determine the strength of the enemies, their hit points – as well as how many of them there are.</w:t>
-      </w:r>
-    </w:p>
-    <w:p>
-      <w:pPr>
-        <w:rPr>
-          <w:rFonts w:ascii="Baskerville Old Face" w:hAnsi="Baskerville Old Face"/>
-          <w:sz w:val="36"/>
-          <w:szCs w:val="36"/>
-        </w:rPr>
-      </w:pPr>
-      <w:r>
-        <w:rPr>
-          <w:rFonts w:ascii="Baskerville Old Face" w:hAnsi="Baskerville Old Face"/>
-          <w:sz w:val="36"/>
-          <w:szCs w:val="36"/>
-        </w:rPr>
-        <w:tab/>
-        <w:t>Once the game officially starts, the introductory cinematic will commence.</w:t>
-      </w:r>
-      <w:r>
-        <w:rPr>
-          <w:rFonts w:ascii="Baskerville Old Face" w:hAnsi="Baskerville Old Face"/>
-          <w:sz w:val="36"/>
-          <w:szCs w:val="36"/>
-        </w:rPr>
-        <w:t xml:space="preserve"> It will be simpler than the</w:t>
-      </w:r>
-      <w:r>
-        <w:rPr>
-          <w:rFonts w:ascii="Baskerville Old Face" w:hAnsi="Baskerville Old Face"/>
-          <w:sz w:val="36"/>
-          <w:szCs w:val="36"/>
-        </w:rPr>
-        <w:t xml:space="preserve"> actual game, like a slide show with background music and voice-overs.</w:t>
-      </w:r>
-      <w:r>
-        <w:rPr>
-          <w:rFonts w:ascii="Baskerville Old Face" w:hAnsi="Baskerville Old Face"/>
-          <w:sz w:val="36"/>
-          <w:szCs w:val="36"/>
-        </w:rPr>
-        <w:t xml:space="preserve"> The analogy of the intro cinematic preceding the game is like </w:t>
-      </w:r>
-      <w:r>
-        <w:rPr>
-          <w:rFonts w:ascii="Baskerville Old Face" w:hAnsi="Baskerville Old Face"/>
-          <w:sz w:val="36"/>
-          <w:szCs w:val="36"/>
-        </w:rPr>
-        <w:t>an abstract preceding a research paper. It attracts the player to the game just like the abstract attracts the reader to the paper.</w:t>
-      </w:r>
-    </w:p>
-    <w:p>
-      <w:pPr>
-        <w:rPr>
-          <w:rFonts w:ascii="Baskerville Old Face" w:hAnsi="Baskerville Old Face"/>
-          <w:sz w:val="36"/>
-          <w:szCs w:val="36"/>
-        </w:rPr>
-      </w:pPr>
-      <w:r>
-        <w:rPr>
-          <w:rFonts w:ascii="Baskerville Old Face" w:hAnsi="Baskerville Old Face"/>
-          <w:sz w:val="36"/>
-          <w:szCs w:val="36"/>
-        </w:rPr>
-        <w:tab/>
-        <w:t xml:space="preserve">Finally, the game commences. </w:t>
-      </w:r>
-      <w:r>
-        <w:rPr>
-          <w:rFonts w:ascii="Baskerville Old Face" w:hAnsi="Baskerville Old Face"/>
-          <w:sz w:val="36"/>
-          <w:szCs w:val="36"/>
-        </w:rPr>
-        <w:t xml:space="preserve">The main protagonist, Astronaut Geraldo Araguz, will be sitting in his GuzCruise vehicle Isabella, and the player will now be controlling where he goes. The first level will take place in Washington DC, and Araguz will reach the shores of the Atlantic Ocean on his journey, carefully avoiding the rabid enemies. </w:t>
-      </w:r>
-      <w:r>
-        <w:rPr>
-          <w:rFonts w:ascii="Baskerville Old Face" w:hAnsi="Baskerville Old Face"/>
-          <w:sz w:val="36"/>
-          <w:szCs w:val="36"/>
-        </w:rPr>
-        <w:t xml:space="preserve">He can only use the US capital’s deserted streets to maneuver himself. Along the way, Araguz will run into a former friend and army mate, Russell Jackson. This man will have his secrets, but Araguz will invite him into Isabella </w:t>
-      </w:r>
-      <w:r>
-        <w:rPr>
-          <w:rFonts w:ascii="Baskerville Old Face" w:hAnsi="Baskerville Old Face"/>
-          <w:sz w:val="36"/>
-          <w:szCs w:val="36"/>
-        </w:rPr>
-        <w:lastRenderedPageBreak/>
-        <w:t>and the two will be journeying together. Jackson will be fighting with a melee weapon, a futuristic sword.</w:t>
-      </w:r>
-    </w:p>
-    <w:p>
-      <w:pPr>
-        <w:rPr>
-          <w:rFonts w:ascii="Baskerville Old Face" w:hAnsi="Baskerville Old Face"/>
-          <w:sz w:val="32"/>
-          <w:szCs w:val="32"/>
-        </w:rPr>
-      </w:pPr>
+        <w:t xml:space="preserve">Section 2: </w:t>
+      </w:r>
+      <w:proofErr w:type="spellStart"/>
       <w:r>
         <w:rPr>
           <w:rFonts w:ascii="Baskerville Old Face" w:hAnsi="Baskerville Old Face"/>
@@ -1141,8 +2174,285 @@
           <w:szCs w:val="56"/>
           <w:u w:val="single"/>
         </w:rPr>
-        <w:t xml:space="preserve">Section </w:t>
-      </w:r>
+        <w:t>Gameplay</w:t>
+      </w:r>
+      <w:proofErr w:type="spellEnd"/>
+    </w:p>
+    <w:p>
+      <w:pPr>
+        <w:rPr>
+          <w:rFonts w:ascii="Baskerville Old Face" w:hAnsi="Baskerville Old Face"/>
+          <w:sz w:val="36"/>
+          <w:szCs w:val="36"/>
+        </w:rPr>
+      </w:pPr>
+      <w:r>
+        <w:rPr>
+          <w:rFonts w:ascii="Baskerville Old Face" w:hAnsi="Baskerville Old Face"/>
+          <w:sz w:val="36"/>
+          <w:szCs w:val="36"/>
+        </w:rPr>
+        <w:tab/>
+        <w:t>When the player fires up the game, he/she will have a start menu with several options. The start menu screen, along with the rest of the screens, will be implemented using C#/Visual Studio 2010. The player can hit “Play Game”. Due to time constraints, we will be making this a single-player game. The player will be able to choose a difficulty level (easy, medium, hard) – and that will determine the strength of the enemies, their hit points – as well as how many of them there are.</w:t>
+      </w:r>
+    </w:p>
+    <w:p>
+      <w:pPr>
+        <w:rPr>
+          <w:rFonts w:ascii="Baskerville Old Face" w:hAnsi="Baskerville Old Face"/>
+          <w:sz w:val="36"/>
+          <w:szCs w:val="36"/>
+        </w:rPr>
+      </w:pPr>
+      <w:r>
+        <w:rPr>
+          <w:rFonts w:ascii="Baskerville Old Face" w:hAnsi="Baskerville Old Face"/>
+          <w:sz w:val="36"/>
+          <w:szCs w:val="36"/>
+        </w:rPr>
+        <w:tab/>
+        <w:t>Once the game officially starts, the introductory cinematic will commence.</w:t>
+      </w:r>
+      <w:r>
+        <w:rPr>
+          <w:rFonts w:ascii="Baskerville Old Face" w:hAnsi="Baskerville Old Face"/>
+          <w:sz w:val="36"/>
+          <w:szCs w:val="36"/>
+        </w:rPr>
+        <w:t xml:space="preserve"> It will be simpler than the</w:t>
+      </w:r>
+      <w:r>
+        <w:rPr>
+          <w:rFonts w:ascii="Baskerville Old Face" w:hAnsi="Baskerville Old Face"/>
+          <w:sz w:val="36"/>
+          <w:szCs w:val="36"/>
+        </w:rPr>
+        <w:t xml:space="preserve"> actual game, like a slide show with background music and voice-overs.</w:t>
+      </w:r>
+      <w:r>
+        <w:rPr>
+          <w:rFonts w:ascii="Baskerville Old Face" w:hAnsi="Baskerville Old Face"/>
+          <w:sz w:val="36"/>
+          <w:szCs w:val="36"/>
+        </w:rPr>
+        <w:t xml:space="preserve"> </w:t>
+      </w:r>
+      <w:r>
+        <w:rPr>
+          <w:rFonts w:ascii="Baskerville Old Face" w:hAnsi="Baskerville Old Face"/>
+          <w:sz w:val="36"/>
+          <w:szCs w:val="36"/>
+        </w:rPr>
+        <w:t xml:space="preserve">It will be about the US government giving </w:t>
+      </w:r>
+      <w:proofErr w:type="spellStart"/>
+      <w:r>
+        <w:rPr>
+          <w:rFonts w:ascii="Baskerville Old Face" w:hAnsi="Baskerville Old Face"/>
+          <w:sz w:val="36"/>
+          <w:szCs w:val="36"/>
+        </w:rPr>
+        <w:t>Araguz</w:t>
+      </w:r>
+      <w:proofErr w:type="spellEnd"/>
+      <w:r>
+        <w:rPr>
+          <w:rFonts w:ascii="Baskerville Old Face" w:hAnsi="Baskerville Old Face"/>
+          <w:sz w:val="36"/>
+          <w:szCs w:val="36"/>
+        </w:rPr>
+        <w:t xml:space="preserve"> his mission and equipment. </w:t>
+      </w:r>
+      <w:r>
+        <w:rPr>
+          <w:rFonts w:ascii="Baskerville Old Face" w:hAnsi="Baskerville Old Face"/>
+          <w:sz w:val="36"/>
+          <w:szCs w:val="36"/>
+        </w:rPr>
+        <w:t xml:space="preserve">The analogy of the intro cinematic preceding the game is like </w:t>
+      </w:r>
+      <w:r>
+        <w:rPr>
+          <w:rFonts w:ascii="Baskerville Old Face" w:hAnsi="Baskerville Old Face"/>
+          <w:sz w:val="36"/>
+          <w:szCs w:val="36"/>
+        </w:rPr>
+        <w:t>an abstract preceding a research paper. It attracts the player to the game just like the abstract attracts the reader to the paper.</w:t>
+      </w:r>
+    </w:p>
+    <w:p>
+      <w:pPr>
+        <w:rPr>
+          <w:rFonts w:ascii="Baskerville Old Face" w:hAnsi="Baskerville Old Face"/>
+          <w:sz w:val="36"/>
+          <w:szCs w:val="36"/>
+        </w:rPr>
+      </w:pPr>
+      <w:r>
+        <w:rPr>
+          <w:rFonts w:ascii="Baskerville Old Face" w:hAnsi="Baskerville Old Face"/>
+          <w:sz w:val="36"/>
+          <w:szCs w:val="36"/>
+        </w:rPr>
+        <w:tab/>
+        <w:t xml:space="preserve">Finally, the game commences. </w:t>
+      </w:r>
+      <w:r>
+        <w:rPr>
+          <w:rFonts w:ascii="Baskerville Old Face" w:hAnsi="Baskerville Old Face"/>
+          <w:sz w:val="36"/>
+          <w:szCs w:val="36"/>
+        </w:rPr>
+        <w:t xml:space="preserve">The main protagonist, Astronaut Geraldo </w:t>
+      </w:r>
+      <w:proofErr w:type="spellStart"/>
+      <w:r>
+        <w:rPr>
+          <w:rFonts w:ascii="Baskerville Old Face" w:hAnsi="Baskerville Old Face"/>
+          <w:sz w:val="36"/>
+          <w:szCs w:val="36"/>
+        </w:rPr>
+        <w:t>Araguz</w:t>
+      </w:r>
+      <w:proofErr w:type="spellEnd"/>
+      <w:r>
+        <w:rPr>
+          <w:rFonts w:ascii="Baskerville Old Face" w:hAnsi="Baskerville Old Face"/>
+          <w:sz w:val="36"/>
+          <w:szCs w:val="36"/>
+        </w:rPr>
+        <w:t xml:space="preserve">, will be sitting in his </w:t>
+      </w:r>
+      <w:proofErr w:type="spellStart"/>
+      <w:r>
+        <w:rPr>
+          <w:rFonts w:ascii="Baskerville Old Face" w:hAnsi="Baskerville Old Face"/>
+          <w:sz w:val="36"/>
+          <w:szCs w:val="36"/>
+        </w:rPr>
+        <w:t>GuzCruise</w:t>
+      </w:r>
+      <w:proofErr w:type="spellEnd"/>
+      <w:r>
+        <w:rPr>
+          <w:rFonts w:ascii="Baskerville Old Face" w:hAnsi="Baskerville Old Face"/>
+          <w:sz w:val="36"/>
+          <w:szCs w:val="36"/>
+        </w:rPr>
+        <w:t xml:space="preserve"> vehicle Isabella, and the player will now be controlling where he goes. </w:t>
+      </w:r>
+      <w:r>
+        <w:rPr>
+          <w:rFonts w:ascii="Baskerville Old Face" w:hAnsi="Baskerville Old Face"/>
+          <w:sz w:val="36"/>
+          <w:szCs w:val="36"/>
+        </w:rPr>
+        <w:t xml:space="preserve">It’s the vehicle that will be visible to the player. </w:t>
+      </w:r>
+      <w:r>
+        <w:rPr>
+          <w:rFonts w:ascii="Baskerville Old Face" w:hAnsi="Baskerville Old Face"/>
+          <w:sz w:val="36"/>
+          <w:szCs w:val="36"/>
+        </w:rPr>
+        <w:t xml:space="preserve">The first level will take place in Washington DC, and </w:t>
+      </w:r>
+      <w:proofErr w:type="spellStart"/>
+      <w:r>
+        <w:rPr>
+          <w:rFonts w:ascii="Baskerville Old Face" w:hAnsi="Baskerville Old Face"/>
+          <w:sz w:val="36"/>
+          <w:szCs w:val="36"/>
+        </w:rPr>
+        <w:t>Araguz</w:t>
+      </w:r>
+      <w:proofErr w:type="spellEnd"/>
+      <w:r>
+        <w:rPr>
+          <w:rFonts w:ascii="Baskerville Old Face" w:hAnsi="Baskerville Old Face"/>
+          <w:sz w:val="36"/>
+          <w:szCs w:val="36"/>
+        </w:rPr>
+        <w:t xml:space="preserve"> will reach the shores </w:t>
+      </w:r>
+      <w:r>
+        <w:rPr>
+          <w:rFonts w:ascii="Baskerville Old Face" w:hAnsi="Baskerville Old Face"/>
+          <w:sz w:val="36"/>
+          <w:szCs w:val="36"/>
+        </w:rPr>
+        <w:lastRenderedPageBreak/>
+        <w:t xml:space="preserve">of the Atlantic Ocean on his journey, carefully avoiding the rabid enemies. </w:t>
+      </w:r>
+      <w:r>
+        <w:rPr>
+          <w:rFonts w:ascii="Baskerville Old Face" w:hAnsi="Baskerville Old Face"/>
+          <w:sz w:val="36"/>
+          <w:szCs w:val="36"/>
+        </w:rPr>
+        <w:t xml:space="preserve">He can only use the US capital’s deserted streets to maneuver himself. </w:t>
+      </w:r>
+      <w:r>
+        <w:rPr>
+          <w:rFonts w:ascii="Baskerville Old Face" w:hAnsi="Baskerville Old Face"/>
+          <w:sz w:val="36"/>
+          <w:szCs w:val="36"/>
+        </w:rPr>
+        <w:t xml:space="preserve">He will have to destroy the enemies that are a threat to him. The government made him immune to the rabies virus, but the enemies can still attack him physically. </w:t>
+      </w:r>
+      <w:r>
+        <w:rPr>
+          <w:rFonts w:ascii="Baskerville Old Face" w:hAnsi="Baskerville Old Face"/>
+          <w:sz w:val="36"/>
+          <w:szCs w:val="36"/>
+        </w:rPr>
+        <w:t xml:space="preserve">Along the way, </w:t>
+      </w:r>
+      <w:proofErr w:type="spellStart"/>
+      <w:r>
+        <w:rPr>
+          <w:rFonts w:ascii="Baskerville Old Face" w:hAnsi="Baskerville Old Face"/>
+          <w:sz w:val="36"/>
+          <w:szCs w:val="36"/>
+        </w:rPr>
+        <w:t>Araguz</w:t>
+      </w:r>
+      <w:proofErr w:type="spellEnd"/>
+      <w:r>
+        <w:rPr>
+          <w:rFonts w:ascii="Baskerville Old Face" w:hAnsi="Baskerville Old Face"/>
+          <w:sz w:val="36"/>
+          <w:szCs w:val="36"/>
+        </w:rPr>
+        <w:t xml:space="preserve"> will run into a former friend and army mate, Russell Jackson. This man will have his secrets, but </w:t>
+      </w:r>
+      <w:proofErr w:type="spellStart"/>
+      <w:r>
+        <w:rPr>
+          <w:rFonts w:ascii="Baskerville Old Face" w:hAnsi="Baskerville Old Face"/>
+          <w:sz w:val="36"/>
+          <w:szCs w:val="36"/>
+        </w:rPr>
+        <w:t>Araguz</w:t>
+      </w:r>
+      <w:proofErr w:type="spellEnd"/>
+      <w:r>
+        <w:rPr>
+          <w:rFonts w:ascii="Baskerville Old Face" w:hAnsi="Baskerville Old Face"/>
+          <w:sz w:val="36"/>
+          <w:szCs w:val="36"/>
+        </w:rPr>
+        <w:t xml:space="preserve"> will invite him into Isabella and the two will be journeying together. Jackson will be fighting with a melee weapon, a futuristic sword.</w:t>
+      </w:r>
+    </w:p>
+    <w:p>
+      <w:pPr>
+        <w:rPr>
+          <w:rFonts w:ascii="Baskerville Old Face" w:hAnsi="Baskerville Old Face"/>
+          <w:sz w:val="32"/>
+          <w:szCs w:val="32"/>
+        </w:rPr>
+      </w:pPr>
       <w:r>
         <w:rPr>
           <w:rFonts w:ascii="Baskerville Old Face" w:hAnsi="Baskerville Old Face"/>
@@ -1150,7 +2460,7 @@
           <w:szCs w:val="56"/>
           <w:u w:val="single"/>
         </w:rPr>
-        <w:t>3</w:t>
+        <w:t xml:space="preserve">Section </w:t>
       </w:r>
       <w:r>
         <w:rPr>
@@ -1159,7 +2469,7 @@
           <w:szCs w:val="56"/>
           <w:u w:val="single"/>
         </w:rPr>
-        <w:t xml:space="preserve">: </w:t>
+        <w:t>3</w:t>
       </w:r>
       <w:r>
         <w:rPr>
@@ -1168,43 +2478,8 @@
           <w:szCs w:val="56"/>
           <w:u w:val="single"/>
         </w:rPr>
-        <w:t>The Level</w:t>
-      </w:r>
-    </w:p>
-    <w:p>
-      <w:pPr>
-        <w:rPr>
-          <w:rFonts w:ascii="Baskerville Old Face" w:hAnsi="Baskerville Old Face"/>
-          <w:sz w:val="36"/>
-          <w:szCs w:val="36"/>
-        </w:rPr>
-      </w:pPr>
-      <w:r>
-        <w:rPr>
-          <w:rFonts w:ascii="Baskerville Old Face" w:hAnsi="Baskerville Old Face"/>
-          <w:sz w:val="36"/>
-          <w:szCs w:val="36"/>
-        </w:rPr>
-        <w:tab/>
-        <w:t>The intro cinematic will be a simple slide show, due to time constraints. Once it’s over, the first level will start in Washington DC during the year 2067. It’s up to the player to guide Araguz’s vehicle Isabella to go along the capital’s roads. The streets will be deserted, and only the enemies are roaming. Once an enemy gets in Araguz’s way, the enemy will be a threat. Araguz will have to get out of the vehicle, arm up his plasma gun, and defend himself. Again, even if he is immune – the enemy will still attack him physically. These enemies will be described in detail in the next section. If Araguz successfully defeats the enemy, he will get back into his car and will be able to continue. If the enemy defeats him, however, Araguz dies – and the game will be over. The player will be able to save the game at various points.</w:t>
-      </w:r>
-      <w:r>
-        <w:rPr>
-          <w:rFonts w:ascii="Baskerville Old Face" w:hAnsi="Baskerville Old Face"/>
-          <w:sz w:val="36"/>
-          <w:szCs w:val="36"/>
-        </w:rPr>
-        <w:t xml:space="preserve"> The player will have to lead Araguz across the path towards the Atlantic Ocean, where he can sail across the water in Isabella towards South America.</w:t>
-      </w:r>
-    </w:p>
-    <w:p>
-      <w:pPr>
-        <w:rPr>
-          <w:rFonts w:ascii="Baskerville Old Face" w:hAnsi="Baskerville Old Face"/>
-          <w:sz w:val="32"/>
-          <w:szCs w:val="32"/>
-        </w:rPr>
-      </w:pPr>
+        <w:t xml:space="preserve">: </w:t>
+      </w:r>
       <w:r>
         <w:rPr>
           <w:rFonts w:ascii="Baskerville Old Face" w:hAnsi="Baskerville Old Face"/>
@@ -1212,24 +2487,167 @@
           <w:szCs w:val="56"/>
           <w:u w:val="single"/>
         </w:rPr>
-        <w:t>Section 4: The Main Protagonist</w:t>
-      </w:r>
-    </w:p>
-    <w:p>
-      <w:pPr>
-        <w:rPr>
-          <w:rFonts w:ascii="Baskerville Old Face" w:hAnsi="Baskerville Old Face"/>
-          <w:sz w:val="36"/>
-          <w:szCs w:val="36"/>
-        </w:rPr>
-      </w:pPr>
-      <w:r>
-        <w:rPr>
-          <w:rFonts w:ascii="Baskerville Old Face" w:hAnsi="Baskerville Old Face"/>
-          <w:sz w:val="36"/>
-          <w:szCs w:val="36"/>
-        </w:rPr>
-        <w:t xml:space="preserve">World-famous astronaut Geraldo Araguz is the main protagonist of Rabies-X. This was mentioned earlier, but here is a recap: he is considered to be the bravest man in the whole world (officially). He has Peruvian ancestors, but was born in the USA. He is 6’6”, </w:t>
+        <w:t>The Level</w:t>
+      </w:r>
+    </w:p>
+    <w:p>
+      <w:pPr>
+        <w:rPr>
+          <w:rFonts w:ascii="Baskerville Old Face" w:hAnsi="Baskerville Old Face"/>
+          <w:sz w:val="36"/>
+          <w:szCs w:val="36"/>
+        </w:rPr>
+      </w:pPr>
+      <w:r>
+        <w:rPr>
+          <w:rFonts w:ascii="Baskerville Old Face" w:hAnsi="Baskerville Old Face"/>
+          <w:sz w:val="36"/>
+          <w:szCs w:val="36"/>
+        </w:rPr>
+        <w:tab/>
+        <w:t xml:space="preserve">The intro cinematic will be a simple slide show, due to time constraints. Once it’s over, the first level will start in Washington DC during the year 2067. It’s up to the player to guide </w:t>
+      </w:r>
+      <w:proofErr w:type="spellStart"/>
+      <w:r>
+        <w:rPr>
+          <w:rFonts w:ascii="Baskerville Old Face" w:hAnsi="Baskerville Old Face"/>
+          <w:sz w:val="36"/>
+          <w:szCs w:val="36"/>
+        </w:rPr>
+        <w:t>Araguz’s</w:t>
+      </w:r>
+      <w:proofErr w:type="spellEnd"/>
+      <w:r>
+        <w:rPr>
+          <w:rFonts w:ascii="Baskerville Old Face" w:hAnsi="Baskerville Old Face"/>
+          <w:sz w:val="36"/>
+          <w:szCs w:val="36"/>
+        </w:rPr>
+        <w:t xml:space="preserve"> vehicle Isabella to go along the capital’s roads. The streets will be deserted, and only the enemies are roaming. Once an enemy gets in </w:t>
+      </w:r>
+      <w:proofErr w:type="spellStart"/>
+      <w:r>
+        <w:rPr>
+          <w:rFonts w:ascii="Baskerville Old Face" w:hAnsi="Baskerville Old Face"/>
+          <w:sz w:val="36"/>
+          <w:szCs w:val="36"/>
+        </w:rPr>
+        <w:t>Araguz’s</w:t>
+      </w:r>
+      <w:proofErr w:type="spellEnd"/>
+      <w:r>
+        <w:rPr>
+          <w:rFonts w:ascii="Baskerville Old Face" w:hAnsi="Baskerville Old Face"/>
+          <w:sz w:val="36"/>
+          <w:szCs w:val="36"/>
+        </w:rPr>
+        <w:t xml:space="preserve"> way, the enemy will be a threat. </w:t>
+      </w:r>
+      <w:proofErr w:type="spellStart"/>
+      <w:r>
+        <w:rPr>
+          <w:rFonts w:ascii="Baskerville Old Face" w:hAnsi="Baskerville Old Face"/>
+          <w:sz w:val="36"/>
+          <w:szCs w:val="36"/>
+        </w:rPr>
+        <w:t>Araguz</w:t>
+      </w:r>
+      <w:proofErr w:type="spellEnd"/>
+      <w:r>
+        <w:rPr>
+          <w:rFonts w:ascii="Baskerville Old Face" w:hAnsi="Baskerville Old Face"/>
+          <w:sz w:val="36"/>
+          <w:szCs w:val="36"/>
+        </w:rPr>
+        <w:t xml:space="preserve"> will have to get out of the vehicle, arm up his plasma gun, and defend himself. Again, even if he is immune – the enemy will still attack him physically. These enemies will be described in detail in the next section. If </w:t>
+      </w:r>
+      <w:proofErr w:type="spellStart"/>
+      <w:r>
+        <w:rPr>
+          <w:rFonts w:ascii="Baskerville Old Face" w:hAnsi="Baskerville Old Face"/>
+          <w:sz w:val="36"/>
+          <w:szCs w:val="36"/>
+        </w:rPr>
+        <w:t>Araguz</w:t>
+      </w:r>
+      <w:proofErr w:type="spellEnd"/>
+      <w:r>
+        <w:rPr>
+          <w:rFonts w:ascii="Baskerville Old Face" w:hAnsi="Baskerville Old Face"/>
+          <w:sz w:val="36"/>
+          <w:szCs w:val="36"/>
+        </w:rPr>
+        <w:t xml:space="preserve"> successfully defeats the enemy, he will get back into his car and will be able to continue. If the enemy defeats him, however, </w:t>
+      </w:r>
+      <w:proofErr w:type="spellStart"/>
+      <w:r>
+        <w:rPr>
+          <w:rFonts w:ascii="Baskerville Old Face" w:hAnsi="Baskerville Old Face"/>
+          <w:sz w:val="36"/>
+          <w:szCs w:val="36"/>
+        </w:rPr>
+        <w:t>Araguz</w:t>
+      </w:r>
+      <w:proofErr w:type="spellEnd"/>
+      <w:r>
+        <w:rPr>
+          <w:rFonts w:ascii="Baskerville Old Face" w:hAnsi="Baskerville Old Face"/>
+          <w:sz w:val="36"/>
+          <w:szCs w:val="36"/>
+        </w:rPr>
+        <w:t xml:space="preserve"> dies – and the game will be over. The player will be able to save the game at various points.</w:t>
+      </w:r>
+      <w:r>
+        <w:rPr>
+          <w:rFonts w:ascii="Baskerville Old Face" w:hAnsi="Baskerville Old Face"/>
+          <w:sz w:val="36"/>
+          <w:szCs w:val="36"/>
+        </w:rPr>
+        <w:t xml:space="preserve"> The player will have to lead </w:t>
+      </w:r>
+      <w:proofErr w:type="spellStart"/>
+      <w:r>
+        <w:rPr>
+          <w:rFonts w:ascii="Baskerville Old Face" w:hAnsi="Baskerville Old Face"/>
+          <w:sz w:val="36"/>
+          <w:szCs w:val="36"/>
+        </w:rPr>
+        <w:t>Araguz</w:t>
+      </w:r>
+      <w:proofErr w:type="spellEnd"/>
+      <w:r>
+        <w:rPr>
+          <w:rFonts w:ascii="Baskerville Old Face" w:hAnsi="Baskerville Old Face"/>
+          <w:sz w:val="36"/>
+          <w:szCs w:val="36"/>
+        </w:rPr>
+        <w:t xml:space="preserve"> across the path towards the Atlantic Ocean, where he can sail across the water in Isabella towards South America.</w:t>
+      </w:r>
+      <w:r>
+        <w:rPr>
+          <w:rFonts w:ascii="Baskerville Old Face" w:hAnsi="Baskerville Old Face"/>
+          <w:sz w:val="36"/>
+          <w:szCs w:val="36"/>
+        </w:rPr>
+        <w:t xml:space="preserve"> Along the way, </w:t>
+      </w:r>
+      <w:proofErr w:type="spellStart"/>
+      <w:r>
+        <w:rPr>
+          <w:rFonts w:ascii="Baskerville Old Face" w:hAnsi="Baskerville Old Face"/>
+          <w:sz w:val="36"/>
+          <w:szCs w:val="36"/>
+        </w:rPr>
+        <w:t>Araguz</w:t>
+      </w:r>
+      <w:proofErr w:type="spellEnd"/>
+      <w:r>
+        <w:rPr>
+          <w:rFonts w:ascii="Baskerville Old Face" w:hAnsi="Baskerville Old Face"/>
+          <w:sz w:val="36"/>
+          <w:szCs w:val="36"/>
+        </w:rPr>
+        <w:t xml:space="preserve"> – and later Jackson – will </w:t>
       </w:r>
       <w:r>
         <w:rPr>
@@ -1238,23 +2656,7 @@
           <w:szCs w:val="36"/>
         </w:rPr>
         <w:lastRenderedPageBreak/>
-        <w:t xml:space="preserve">brave and handsome. He has very high self esteem. He served in the US army and became a decorated war hero, a young one at 28 years of age. </w:t>
-      </w:r>
-      <w:r>
-        <w:rPr>
-          <w:rFonts w:ascii="Baskerville Old Face" w:hAnsi="Baskerville Old Face"/>
-          <w:sz w:val="36"/>
-          <w:szCs w:val="36"/>
-        </w:rPr>
-        <w:t xml:space="preserve">All of these reasons combined are why he, and no one else, was chosen to do this mission. He is told by the US government to find the villain, find out what the antidote is, get it to the scientist community, and </w:t>
-      </w:r>
-      <w:r>
-        <w:rPr>
-          <w:rFonts w:ascii="Baskerville Old Face" w:hAnsi="Baskerville Old Face"/>
-          <w:sz w:val="36"/>
-          <w:szCs w:val="36"/>
-        </w:rPr>
-        <w:t>make this formula available to save the afflicted.</w:t>
+        <w:t>be collecting items that boost their attributes. The attributes will be explained later in the document.</w:t>
       </w:r>
     </w:p>
     <w:p>
@@ -1272,8 +2674,68 @@
           <w:szCs w:val="56"/>
           <w:u w:val="single"/>
         </w:rPr>
-        <w:t xml:space="preserve">Section </w:t>
-      </w:r>
+        <w:t>Section 4: The Main Protagonist</w:t>
+      </w:r>
+    </w:p>
+    <w:p>
+      <w:pPr>
+        <w:rPr>
+          <w:rFonts w:ascii="Baskerville Old Face" w:hAnsi="Baskerville Old Face"/>
+          <w:sz w:val="36"/>
+          <w:szCs w:val="36"/>
+        </w:rPr>
+      </w:pPr>
+      <w:r>
+        <w:rPr>
+          <w:rFonts w:ascii="Baskerville Old Face" w:hAnsi="Baskerville Old Face"/>
+          <w:sz w:val="36"/>
+          <w:szCs w:val="36"/>
+        </w:rPr>
+        <w:t xml:space="preserve">World-famous astronaut Geraldo </w:t>
+      </w:r>
+      <w:proofErr w:type="spellStart"/>
+      <w:r>
+        <w:rPr>
+          <w:rFonts w:ascii="Baskerville Old Face" w:hAnsi="Baskerville Old Face"/>
+          <w:sz w:val="36"/>
+          <w:szCs w:val="36"/>
+        </w:rPr>
+        <w:t>Araguz</w:t>
+      </w:r>
+      <w:proofErr w:type="spellEnd"/>
+      <w:r>
+        <w:rPr>
+          <w:rFonts w:ascii="Baskerville Old Face" w:hAnsi="Baskerville Old Face"/>
+          <w:sz w:val="36"/>
+          <w:szCs w:val="36"/>
+        </w:rPr>
+        <w:t xml:space="preserve"> is the main protagonist of Rabies-X. This was mentioned earlier, but here is a recap: he is considered to be the bravest man in the whole world (officially). He has Peruvian ancestors, but was born in the USA. He is 6’6”, brave and handsome. He has very high self esteem. He served in the US army and became a decorated war hero, a young one at 28 years of age. </w:t>
+      </w:r>
+      <w:r>
+        <w:rPr>
+          <w:rFonts w:ascii="Baskerville Old Face" w:hAnsi="Baskerville Old Face"/>
+          <w:sz w:val="36"/>
+          <w:szCs w:val="36"/>
+        </w:rPr>
+        <w:t xml:space="preserve">All of these reasons combined are why he, and no one else, was chosen to do this mission. He is told by the US government to find the villain, find out what the antidote is, get it to the scientist community, and </w:t>
+      </w:r>
+      <w:r>
+        <w:rPr>
+          <w:rFonts w:ascii="Baskerville Old Face" w:hAnsi="Baskerville Old Face"/>
+          <w:sz w:val="36"/>
+          <w:szCs w:val="36"/>
+        </w:rPr>
+        <w:t>make this formula available to save the afflicted.</w:t>
+      </w:r>
+    </w:p>
+    <w:p>
+      <w:pPr>
+        <w:rPr>
+          <w:rFonts w:ascii="Baskerville Old Face" w:hAnsi="Baskerville Old Face"/>
+          <w:sz w:val="32"/>
+          <w:szCs w:val="32"/>
+        </w:rPr>
+      </w:pPr>
       <w:r>
         <w:rPr>
           <w:rFonts w:ascii="Baskerville Old Face" w:hAnsi="Baskerville Old Face"/>
@@ -1281,7 +2743,7 @@
           <w:szCs w:val="56"/>
           <w:u w:val="single"/>
         </w:rPr>
-        <w:t>5</w:t>
+        <w:t xml:space="preserve">Section </w:t>
       </w:r>
       <w:r>
         <w:rPr>
@@ -1290,7 +2752,7 @@
           <w:szCs w:val="56"/>
           <w:u w:val="single"/>
         </w:rPr>
-        <w:t xml:space="preserve">: </w:t>
+        <w:t>5</w:t>
       </w:r>
       <w:r>
         <w:rPr>
@@ -1299,6 +2761,15 @@
           <w:szCs w:val="56"/>
           <w:u w:val="single"/>
         </w:rPr>
+        <w:t xml:space="preserve">: </w:t>
+      </w:r>
+      <w:r>
+        <w:rPr>
+          <w:rFonts w:ascii="Baskerville Old Face" w:hAnsi="Baskerville Old Face"/>
+          <w:sz w:val="56"/>
+          <w:szCs w:val="56"/>
+          <w:u w:val="single"/>
+        </w:rPr>
         <w:t>Allies</w:t>
       </w:r>
     </w:p>
@@ -1332,7 +2803,124 @@
           <w:sz w:val="36"/>
           <w:szCs w:val="36"/>
         </w:rPr>
-        <w:t xml:space="preserve">, Araguz will run into an old army mate/friend. His name is Russell Jackson – he is strong and muscular, and has brown hair and a beard. He will reunite with Araguz, wearing a protective suit that he himself has designed, for himself. He will say that he has heard of the mission the government has given Araguz, and that he has been looking for him all over Washington. He will want to be Araguz’s helper, just like he was in the Army. Araguz, who has always trusted Jackson immensely, will invite Jackson inside Isabella. Jackson’s weapon will be a double-edged sword, so he’ll fight melee. Whenever the player strikes the key that makes Araguz get out of the car and arm himself with the plasma gun, Jackson will follow along and grab his sword. </w:t>
+        <w:t xml:space="preserve">, </w:t>
+      </w:r>
+      <w:proofErr w:type="spellStart"/>
+      <w:r>
+        <w:rPr>
+          <w:rFonts w:ascii="Baskerville Old Face" w:hAnsi="Baskerville Old Face"/>
+          <w:sz w:val="36"/>
+          <w:szCs w:val="36"/>
+        </w:rPr>
+        <w:t>Araguz</w:t>
+      </w:r>
+      <w:proofErr w:type="spellEnd"/>
+      <w:r>
+        <w:rPr>
+          <w:rFonts w:ascii="Baskerville Old Face" w:hAnsi="Baskerville Old Face"/>
+          <w:sz w:val="36"/>
+          <w:szCs w:val="36"/>
+        </w:rPr>
+        <w:t xml:space="preserve"> will run into an old army mate/friend. His name is Russell Jackson – he is strong and muscular, and has brown hair and a beard. He will reunite with </w:t>
+      </w:r>
+      <w:proofErr w:type="spellStart"/>
+      <w:r>
+        <w:rPr>
+          <w:rFonts w:ascii="Baskerville Old Face" w:hAnsi="Baskerville Old Face"/>
+          <w:sz w:val="36"/>
+          <w:szCs w:val="36"/>
+        </w:rPr>
+        <w:t>Araguz</w:t>
+      </w:r>
+      <w:proofErr w:type="spellEnd"/>
+      <w:r>
+        <w:rPr>
+          <w:rFonts w:ascii="Baskerville Old Face" w:hAnsi="Baskerville Old Face"/>
+          <w:sz w:val="36"/>
+          <w:szCs w:val="36"/>
+        </w:rPr>
+        <w:t xml:space="preserve">, wearing a protective suit that he himself has designed, for himself. He will say that he has heard of the mission the government has given </w:t>
+      </w:r>
+      <w:proofErr w:type="spellStart"/>
+      <w:r>
+        <w:rPr>
+          <w:rFonts w:ascii="Baskerville Old Face" w:hAnsi="Baskerville Old Face"/>
+          <w:sz w:val="36"/>
+          <w:szCs w:val="36"/>
+        </w:rPr>
+        <w:t>Araguz</w:t>
+      </w:r>
+      <w:proofErr w:type="spellEnd"/>
+      <w:r>
+        <w:rPr>
+          <w:rFonts w:ascii="Baskerville Old Face" w:hAnsi="Baskerville Old Face"/>
+          <w:sz w:val="36"/>
+          <w:szCs w:val="36"/>
+        </w:rPr>
+        <w:t xml:space="preserve">, and that he has been looking for him all over Washington. He will want to be </w:t>
+      </w:r>
+      <w:proofErr w:type="spellStart"/>
+      <w:r>
+        <w:rPr>
+          <w:rFonts w:ascii="Baskerville Old Face" w:hAnsi="Baskerville Old Face"/>
+          <w:sz w:val="36"/>
+          <w:szCs w:val="36"/>
+        </w:rPr>
+        <w:t>Araguz’s</w:t>
+      </w:r>
+      <w:proofErr w:type="spellEnd"/>
+      <w:r>
+        <w:rPr>
+          <w:rFonts w:ascii="Baskerville Old Face" w:hAnsi="Baskerville Old Face"/>
+          <w:sz w:val="36"/>
+          <w:szCs w:val="36"/>
+        </w:rPr>
+        <w:t xml:space="preserve"> helper, just like he was in the Army. </w:t>
+      </w:r>
+      <w:proofErr w:type="spellStart"/>
+      <w:r>
+        <w:rPr>
+          <w:rFonts w:ascii="Baskerville Old Face" w:hAnsi="Baskerville Old Face"/>
+          <w:sz w:val="36"/>
+          <w:szCs w:val="36"/>
+        </w:rPr>
+        <w:t>Araguz</w:t>
+      </w:r>
+      <w:proofErr w:type="spellEnd"/>
+      <w:r>
+        <w:rPr>
+          <w:rFonts w:ascii="Baskerville Old Face" w:hAnsi="Baskerville Old Face"/>
+          <w:sz w:val="36"/>
+          <w:szCs w:val="36"/>
+        </w:rPr>
+        <w:t xml:space="preserve">, who has always trusted Jackson immensely, will invite Jackson inside Isabella. Jackson’s </w:t>
+      </w:r>
+      <w:r>
+        <w:rPr>
+          <w:rFonts w:ascii="Baskerville Old Face" w:hAnsi="Baskerville Old Face"/>
+          <w:sz w:val="36"/>
+          <w:szCs w:val="36"/>
+        </w:rPr>
+        <w:lastRenderedPageBreak/>
+        <w:t xml:space="preserve">weapon will be a double-edged sword, so he’ll fight melee. Whenever the player strikes the key that makes </w:t>
+      </w:r>
+      <w:proofErr w:type="spellStart"/>
+      <w:r>
+        <w:rPr>
+          <w:rFonts w:ascii="Baskerville Old Face" w:hAnsi="Baskerville Old Face"/>
+          <w:sz w:val="36"/>
+          <w:szCs w:val="36"/>
+        </w:rPr>
+        <w:t>Araguz</w:t>
+      </w:r>
+      <w:proofErr w:type="spellEnd"/>
+      <w:r>
+        <w:rPr>
+          <w:rFonts w:ascii="Baskerville Old Face" w:hAnsi="Baskerville Old Face"/>
+          <w:sz w:val="36"/>
+          <w:szCs w:val="36"/>
+        </w:rPr>
+        <w:t xml:space="preserve"> get out of the car and arm himself with the plasma gun, Jackson will follow along and grab his sword. </w:t>
       </w:r>
       <w:r>
         <w:rPr>
@@ -1348,7 +2936,25 @@
           <w:sz w:val="36"/>
           <w:szCs w:val="36"/>
         </w:rPr>
-        <w:t>verything Araguz does, Jackson does in his wake.</w:t>
+        <w:t xml:space="preserve">verything </w:t>
+      </w:r>
+      <w:proofErr w:type="spellStart"/>
+      <w:r>
+        <w:rPr>
+          <w:rFonts w:ascii="Baskerville Old Face" w:hAnsi="Baskerville Old Face"/>
+          <w:sz w:val="36"/>
+          <w:szCs w:val="36"/>
+        </w:rPr>
+        <w:t>Araguz</w:t>
+      </w:r>
+      <w:proofErr w:type="spellEnd"/>
+      <w:r>
+        <w:rPr>
+          <w:rFonts w:ascii="Baskerville Old Face" w:hAnsi="Baskerville Old Face"/>
+          <w:sz w:val="36"/>
+          <w:szCs w:val="36"/>
+        </w:rPr>
+        <w:t xml:space="preserve"> does, Jackson does in his wake.</w:t>
       </w:r>
     </w:p>
     <w:p>
@@ -1423,8 +3029,25 @@
           <w:sz w:val="36"/>
           <w:szCs w:val="36"/>
         </w:rPr>
-        <w:lastRenderedPageBreak/>
-        <w:t>Rabid Humans. They look like zombies, walk like zombies and act like zombies. We need to pity them, but they are a threat to Araguz and Jackson. They will fiercely attack them with their hands.</w:t>
+        <w:t xml:space="preserve">Rabid Humans. They look like zombies, walk like zombies and act like zombies. We need to pity them, but they are a threat to </w:t>
+      </w:r>
+      <w:proofErr w:type="spellStart"/>
+      <w:r>
+        <w:rPr>
+          <w:rFonts w:ascii="Baskerville Old Face" w:hAnsi="Baskerville Old Face"/>
+          <w:sz w:val="36"/>
+          <w:szCs w:val="36"/>
+        </w:rPr>
+        <w:t>Araguz</w:t>
+      </w:r>
+      <w:proofErr w:type="spellEnd"/>
+      <w:r>
+        <w:rPr>
+          <w:rFonts w:ascii="Baskerville Old Face" w:hAnsi="Baskerville Old Face"/>
+          <w:sz w:val="36"/>
+          <w:szCs w:val="36"/>
+        </w:rPr>
+        <w:t xml:space="preserve"> and Jackson. They will fiercely attack them with their hands.</w:t>
       </w:r>
     </w:p>
     <w:p>
@@ -1446,7 +3069,43 @@
           <w:sz w:val="36"/>
           <w:szCs w:val="36"/>
         </w:rPr>
-        <w:t>Rabid Dogs. They look cute, but they’re angry and rabid. They will sprint towards Araguz and Jackson, and try to bit. Saliva will protrude from their diseased mouths. We have to pity them, but we also have to kill them so they don’t kill Araguz &amp; Jackson.</w:t>
+        <w:t xml:space="preserve">Rabid Dogs. They look cute, but they’re angry and rabid. They will sprint towards </w:t>
+      </w:r>
+      <w:proofErr w:type="spellStart"/>
+      <w:r>
+        <w:rPr>
+          <w:rFonts w:ascii="Baskerville Old Face" w:hAnsi="Baskerville Old Face"/>
+          <w:sz w:val="36"/>
+          <w:szCs w:val="36"/>
+        </w:rPr>
+        <w:t>Araguz</w:t>
+      </w:r>
+      <w:proofErr w:type="spellEnd"/>
+      <w:r>
+        <w:rPr>
+          <w:rFonts w:ascii="Baskerville Old Face" w:hAnsi="Baskerville Old Face"/>
+          <w:sz w:val="36"/>
+          <w:szCs w:val="36"/>
+        </w:rPr>
+        <w:t xml:space="preserve"> and Jackson, and try to bit. Saliva will protrude from their diseased mouths. We have to pity them, but we also have to kill them so they don’t kill </w:t>
+      </w:r>
+      <w:proofErr w:type="spellStart"/>
+      <w:r>
+        <w:rPr>
+          <w:rFonts w:ascii="Baskerville Old Face" w:hAnsi="Baskerville Old Face"/>
+          <w:sz w:val="36"/>
+          <w:szCs w:val="36"/>
+        </w:rPr>
+        <w:t>Araguz</w:t>
+      </w:r>
+      <w:proofErr w:type="spellEnd"/>
+      <w:r>
+        <w:rPr>
+          <w:rFonts w:ascii="Baskerville Old Face" w:hAnsi="Baskerville Old Face"/>
+          <w:sz w:val="36"/>
+          <w:szCs w:val="36"/>
+        </w:rPr>
+        <w:t xml:space="preserve"> &amp; Jackson.</w:t>
       </w:r>
     </w:p>
     <w:p>
@@ -1541,7 +3200,43 @@
           <w:sz w:val="36"/>
           <w:szCs w:val="36"/>
         </w:rPr>
-        <w:t xml:space="preserve">His name is Sadulgo Randol </w:t>
+        <w:t xml:space="preserve">His name is </w:t>
+      </w:r>
+      <w:proofErr w:type="spellStart"/>
+      <w:r>
+        <w:rPr>
+          <w:rFonts w:ascii="Baskerville Old Face" w:hAnsi="Baskerville Old Face"/>
+          <w:sz w:val="36"/>
+          <w:szCs w:val="36"/>
+        </w:rPr>
+        <w:t>Sadulgo</w:t>
+      </w:r>
+      <w:proofErr w:type="spellEnd"/>
+      <w:r>
+        <w:rPr>
+          <w:rFonts w:ascii="Baskerville Old Face" w:hAnsi="Baskerville Old Face"/>
+          <w:sz w:val="36"/>
+          <w:szCs w:val="36"/>
+        </w:rPr>
+        <w:t xml:space="preserve"> </w:t>
+      </w:r>
+      <w:proofErr w:type="spellStart"/>
+      <w:r>
+        <w:rPr>
+          <w:rFonts w:ascii="Baskerville Old Face" w:hAnsi="Baskerville Old Face"/>
+          <w:sz w:val="36"/>
+          <w:szCs w:val="36"/>
+        </w:rPr>
+        <w:t>Randol</w:t>
+      </w:r>
+      <w:proofErr w:type="spellEnd"/>
+      <w:r>
+        <w:rPr>
+          <w:rFonts w:ascii="Baskerville Old Face" w:hAnsi="Baskerville Old Face"/>
+          <w:sz w:val="36"/>
+          <w:szCs w:val="36"/>
+        </w:rPr>
+        <w:t xml:space="preserve"> </w:t>
       </w:r>
       <w:r>
         <w:rPr>
@@ -1557,26 +3252,61 @@
           <w:sz w:val="36"/>
           <w:szCs w:val="36"/>
         </w:rPr>
-        <w:t xml:space="preserve">and he is a complete psychopath. He is a genius, but uses that power for evil. He created a worse-than-ever-before </w:t>
-      </w:r>
-      <w:r>
-        <w:rPr>
-          <w:rFonts w:ascii="Baskerville Old Face" w:hAnsi="Baskerville Old Face"/>
-          <w:sz w:val="36"/>
-          <w:szCs w:val="36"/>
-        </w:rPr>
-        <w:t>rabies virus in order to get rid of the human race, as he considers himself to be superhuman, a divine entity. He is strong, too. He fights with a sword. It’s up to Araguz to kill him and find out the formula to the antidote (which he drank up to immunize only himself). Araguz must find some trace of the antidote to bring to a science lab.</w:t>
-      </w:r>
-    </w:p>
-    <w:p>
-      <w:pPr>
-        <w:ind w:left="360"/>
-        <w:rPr>
-          <w:rFonts w:ascii="Baskerville Old Face" w:hAnsi="Baskerville Old Face"/>
-          <w:sz w:val="36"/>
-          <w:szCs w:val="36"/>
-        </w:rPr>
-      </w:pPr>
+        <w:t>and he is a complete psychopath. He is a genius, but uses that power for evil. He created a worse-than-</w:t>
+      </w:r>
+      <w:r>
+        <w:rPr>
+          <w:rFonts w:ascii="Baskerville Old Face" w:hAnsi="Baskerville Old Face"/>
+          <w:sz w:val="36"/>
+          <w:szCs w:val="36"/>
+        </w:rPr>
+        <w:lastRenderedPageBreak/>
+        <w:t xml:space="preserve">ever-before </w:t>
+      </w:r>
+      <w:r>
+        <w:rPr>
+          <w:rFonts w:ascii="Baskerville Old Face" w:hAnsi="Baskerville Old Face"/>
+          <w:sz w:val="36"/>
+          <w:szCs w:val="36"/>
+        </w:rPr>
+        <w:t xml:space="preserve">rabies virus in order to get rid of the human race, as he considers himself to be superhuman, a divine entity. He is strong, too. He fights with a sword. It’s up to </w:t>
+      </w:r>
+      <w:proofErr w:type="spellStart"/>
+      <w:r>
+        <w:rPr>
+          <w:rFonts w:ascii="Baskerville Old Face" w:hAnsi="Baskerville Old Face"/>
+          <w:sz w:val="36"/>
+          <w:szCs w:val="36"/>
+        </w:rPr>
+        <w:t>Araguz</w:t>
+      </w:r>
+      <w:proofErr w:type="spellEnd"/>
+      <w:r>
+        <w:rPr>
+          <w:rFonts w:ascii="Baskerville Old Face" w:hAnsi="Baskerville Old Face"/>
+          <w:sz w:val="36"/>
+          <w:szCs w:val="36"/>
+        </w:rPr>
+        <w:t xml:space="preserve"> to kill him and find out the formula to the antidote (which he drank up to immunize only himself). </w:t>
+      </w:r>
+      <w:proofErr w:type="spellStart"/>
+      <w:r>
+        <w:rPr>
+          <w:rFonts w:ascii="Baskerville Old Face" w:hAnsi="Baskerville Old Face"/>
+          <w:sz w:val="36"/>
+          <w:szCs w:val="36"/>
+        </w:rPr>
+        <w:t>Araguz</w:t>
+      </w:r>
+      <w:proofErr w:type="spellEnd"/>
+      <w:r>
+        <w:rPr>
+          <w:rFonts w:ascii="Baskerville Old Face" w:hAnsi="Baskerville Old Face"/>
+          <w:sz w:val="36"/>
+          <w:szCs w:val="36"/>
+        </w:rPr>
+        <w:t xml:space="preserve"> must find some trace of the antidote to bring to a science lab.</w:t>
+      </w:r>
     </w:p>
     <w:p>
       <w:pPr>
@@ -1595,7 +3325,6 @@
           <w:szCs w:val="56"/>
           <w:u w:val="single"/>
         </w:rPr>
-        <w:lastRenderedPageBreak/>
         <w:t xml:space="preserve">Section </w:t>
       </w:r>
       <w:r>
@@ -1614,7 +3343,7 @@
           <w:szCs w:val="56"/>
           <w:u w:val="single"/>
         </w:rPr>
-        <w:t xml:space="preserve">: </w:t>
+        <w:t xml:space="preserve">: The </w:t>
       </w:r>
       <w:r>
         <w:rPr>
@@ -1623,6 +3352,333 @@
           <w:szCs w:val="56"/>
           <w:u w:val="single"/>
         </w:rPr>
+        <w:t>Vehicle</w:t>
+      </w:r>
+    </w:p>
+    <w:p>
+      <w:pPr>
+        <w:ind w:left="360"/>
+        <w:rPr>
+          <w:rFonts w:ascii="Baskerville Old Face" w:hAnsi="Baskerville Old Face"/>
+          <w:sz w:val="36"/>
+          <w:szCs w:val="36"/>
+        </w:rPr>
+      </w:pPr>
+      <w:r>
+        <w:rPr>
+          <w:rFonts w:ascii="Baskerville Old Face" w:hAnsi="Baskerville Old Face"/>
+          <w:sz w:val="36"/>
+          <w:szCs w:val="36"/>
+        </w:rPr>
+        <w:t xml:space="preserve">The US government gives Geraldo </w:t>
+      </w:r>
+      <w:proofErr w:type="spellStart"/>
+      <w:r>
+        <w:rPr>
+          <w:rFonts w:ascii="Baskerville Old Face" w:hAnsi="Baskerville Old Face"/>
+          <w:sz w:val="36"/>
+          <w:szCs w:val="36"/>
+        </w:rPr>
+        <w:t>Araguz</w:t>
+      </w:r>
+      <w:proofErr w:type="spellEnd"/>
+      <w:r>
+        <w:rPr>
+          <w:rFonts w:ascii="Baskerville Old Face" w:hAnsi="Baskerville Old Face"/>
+          <w:sz w:val="36"/>
+          <w:szCs w:val="36"/>
+        </w:rPr>
+        <w:t xml:space="preserve"> a hummer-like vehicle on crawlers</w:t>
+      </w:r>
+      <w:r>
+        <w:rPr>
+          <w:rFonts w:ascii="Baskerville Old Face" w:hAnsi="Baskerville Old Face"/>
+          <w:sz w:val="36"/>
+          <w:szCs w:val="36"/>
+        </w:rPr>
+        <w:t xml:space="preserve">, a </w:t>
+      </w:r>
+      <w:proofErr w:type="spellStart"/>
+      <w:r>
+        <w:rPr>
+          <w:rFonts w:ascii="Baskerville Old Face" w:hAnsi="Baskerville Old Face"/>
+          <w:sz w:val="36"/>
+          <w:szCs w:val="36"/>
+        </w:rPr>
+        <w:t>GuzCruise</w:t>
+      </w:r>
+      <w:proofErr w:type="spellEnd"/>
+      <w:r>
+        <w:rPr>
+          <w:rFonts w:ascii="Baskerville Old Face" w:hAnsi="Baskerville Old Face"/>
+          <w:sz w:val="36"/>
+          <w:szCs w:val="36"/>
+        </w:rPr>
+        <w:t xml:space="preserve">. This type of vehicle is named after the famous Mr. </w:t>
+      </w:r>
+      <w:proofErr w:type="spellStart"/>
+      <w:r>
+        <w:rPr>
+          <w:rFonts w:ascii="Baskerville Old Face" w:hAnsi="Baskerville Old Face"/>
+          <w:sz w:val="36"/>
+          <w:szCs w:val="36"/>
+        </w:rPr>
+        <w:t>Araguz</w:t>
+      </w:r>
+      <w:proofErr w:type="spellEnd"/>
+      <w:r>
+        <w:rPr>
+          <w:rFonts w:ascii="Baskerville Old Face" w:hAnsi="Baskerville Old Face"/>
+          <w:sz w:val="36"/>
+          <w:szCs w:val="36"/>
+        </w:rPr>
+        <w:t>, and now he gets his own.</w:t>
+      </w:r>
+      <w:r>
+        <w:rPr>
+          <w:rFonts w:ascii="Baskerville Old Face" w:hAnsi="Baskerville Old Face"/>
+          <w:sz w:val="36"/>
+          <w:szCs w:val="36"/>
+        </w:rPr>
+        <w:t xml:space="preserve"> He names it Isabella, and when the game starts she is going to be </w:t>
+      </w:r>
+      <w:r>
+        <w:rPr>
+          <w:rFonts w:ascii="Baskerville Old Face" w:hAnsi="Baskerville Old Face"/>
+          <w:sz w:val="36"/>
+          <w:szCs w:val="36"/>
+        </w:rPr>
+        <w:t>the entity that the player controls. Her engine will roar whenever she moves, and it will stop whenever she stops. She can move forwards, and rotate to the sides. The controls for Rabies-X will be explained later in this document.</w:t>
+      </w:r>
+    </w:p>
+    <w:p>
+      <w:pPr>
+        <w:ind w:left="360"/>
+        <w:rPr>
+          <w:rFonts w:ascii="Baskerville Old Face" w:hAnsi="Baskerville Old Face"/>
+          <w:sz w:val="56"/>
+          <w:szCs w:val="56"/>
+          <w:u w:val="single"/>
+        </w:rPr>
+      </w:pPr>
+      <w:r>
+        <w:rPr>
+          <w:rFonts w:ascii="Baskerville Old Face" w:hAnsi="Baskerville Old Face"/>
+          <w:sz w:val="56"/>
+          <w:szCs w:val="56"/>
+          <w:u w:val="single"/>
+        </w:rPr>
+        <w:t xml:space="preserve">Section </w:t>
+      </w:r>
+      <w:r>
+        <w:rPr>
+          <w:rFonts w:ascii="Baskerville Old Face" w:hAnsi="Baskerville Old Face"/>
+          <w:sz w:val="56"/>
+          <w:szCs w:val="56"/>
+          <w:u w:val="single"/>
+        </w:rPr>
+        <w:t>9</w:t>
+      </w:r>
+      <w:r>
+        <w:rPr>
+          <w:rFonts w:ascii="Baskerville Old Face" w:hAnsi="Baskerville Old Face"/>
+          <w:sz w:val="56"/>
+          <w:szCs w:val="56"/>
+          <w:u w:val="single"/>
+        </w:rPr>
+        <w:t xml:space="preserve">: </w:t>
+      </w:r>
+      <w:r>
+        <w:rPr>
+          <w:rFonts w:ascii="Baskerville Old Face" w:hAnsi="Baskerville Old Face"/>
+          <w:sz w:val="56"/>
+          <w:szCs w:val="56"/>
+          <w:u w:val="single"/>
+        </w:rPr>
+        <w:t>General Attributes</w:t>
+      </w:r>
+    </w:p>
+    <w:p>
+      <w:pPr>
+        <w:ind w:left="360"/>
+        <w:rPr>
+          <w:rFonts w:ascii="Baskerville Old Face" w:hAnsi="Baskerville Old Face"/>
+          <w:sz w:val="36"/>
+          <w:szCs w:val="36"/>
+        </w:rPr>
+      </w:pPr>
+      <w:r>
+        <w:rPr>
+          <w:rFonts w:ascii="Baskerville Old Face" w:hAnsi="Baskerville Old Face"/>
+          <w:sz w:val="36"/>
+          <w:szCs w:val="36"/>
+        </w:rPr>
+        <w:t xml:space="preserve">This is a set of attributes that everyone has, be it </w:t>
+      </w:r>
+      <w:proofErr w:type="spellStart"/>
+      <w:r>
+        <w:rPr>
+          <w:rFonts w:ascii="Baskerville Old Face" w:hAnsi="Baskerville Old Face"/>
+          <w:sz w:val="36"/>
+          <w:szCs w:val="36"/>
+        </w:rPr>
+        <w:t>Araguz</w:t>
+      </w:r>
+      <w:proofErr w:type="spellEnd"/>
+      <w:r>
+        <w:rPr>
+          <w:rFonts w:ascii="Baskerville Old Face" w:hAnsi="Baskerville Old Face"/>
+          <w:sz w:val="36"/>
+          <w:szCs w:val="36"/>
+        </w:rPr>
+        <w:t>, Jackson/</w:t>
+      </w:r>
+      <w:proofErr w:type="spellStart"/>
+      <w:r>
+        <w:rPr>
+          <w:rFonts w:ascii="Baskerville Old Face" w:hAnsi="Baskerville Old Face"/>
+          <w:sz w:val="36"/>
+          <w:szCs w:val="36"/>
+        </w:rPr>
+        <w:t>Randol</w:t>
+      </w:r>
+      <w:proofErr w:type="spellEnd"/>
+      <w:r>
+        <w:rPr>
+          <w:rFonts w:ascii="Baskerville Old Face" w:hAnsi="Baskerville Old Face"/>
+          <w:sz w:val="36"/>
+          <w:szCs w:val="36"/>
+        </w:rPr>
+        <w:t>, and common enemies:</w:t>
+      </w:r>
+    </w:p>
+    <w:p>
+      <w:pPr>
+        <w:ind w:left="360"/>
+        <w:rPr>
+          <w:rFonts w:ascii="Baskerville Old Face" w:hAnsi="Baskerville Old Face"/>
+          <w:sz w:val="36"/>
+          <w:szCs w:val="36"/>
+        </w:rPr>
+      </w:pPr>
+      <w:r>
+        <w:rPr>
+          <w:rFonts w:ascii="Baskerville Old Face" w:hAnsi="Baskerville Old Face"/>
+          <w:sz w:val="36"/>
+          <w:szCs w:val="36"/>
+        </w:rPr>
+        <w:t xml:space="preserve">1). Health. This represents the number of hit points the living creature has. As the protagonist/antagonist/ally/enemy gets hit, he/it gets wounded and loses health. </w:t>
+      </w:r>
+      <w:proofErr w:type="spellStart"/>
+      <w:r>
+        <w:rPr>
+          <w:rFonts w:ascii="Baskerville Old Face" w:hAnsi="Baskerville Old Face"/>
+          <w:sz w:val="36"/>
+          <w:szCs w:val="36"/>
+        </w:rPr>
+        <w:t>Araguz</w:t>
+      </w:r>
+      <w:proofErr w:type="spellEnd"/>
+      <w:r>
+        <w:rPr>
+          <w:rFonts w:ascii="Baskerville Old Face" w:hAnsi="Baskerville Old Face"/>
+          <w:sz w:val="36"/>
+          <w:szCs w:val="36"/>
+        </w:rPr>
+        <w:t xml:space="preserve"> and Jackson can restore their health by collecting Medical Kits.</w:t>
+      </w:r>
+    </w:p>
+    <w:p>
+      <w:pPr>
+        <w:ind w:left="360"/>
+        <w:rPr>
+          <w:rFonts w:ascii="Baskerville Old Face" w:hAnsi="Baskerville Old Face"/>
+          <w:sz w:val="36"/>
+          <w:szCs w:val="36"/>
+        </w:rPr>
+      </w:pPr>
+    </w:p>
+    <w:p>
+      <w:pPr>
+        <w:ind w:left="360"/>
+        <w:rPr>
+          <w:rFonts w:ascii="Baskerville Old Face" w:hAnsi="Baskerville Old Face"/>
+          <w:sz w:val="36"/>
+          <w:szCs w:val="36"/>
+        </w:rPr>
+      </w:pPr>
+      <w:r>
+        <w:rPr>
+          <w:rFonts w:ascii="Baskerville Old Face" w:hAnsi="Baskerville Old Face"/>
+          <w:sz w:val="36"/>
+          <w:szCs w:val="36"/>
+        </w:rPr>
+        <w:lastRenderedPageBreak/>
+        <w:t xml:space="preserve">2). </w:t>
+      </w:r>
+      <w:r>
+        <w:rPr>
+          <w:rFonts w:ascii="Baskerville Old Face" w:hAnsi="Baskerville Old Face"/>
+          <w:sz w:val="36"/>
+          <w:szCs w:val="36"/>
+        </w:rPr>
+        <w:t>Attack Strength: &lt;will continue from here&gt;</w:t>
+      </w:r>
+    </w:p>
+    <w:p>
+      <w:pPr>
+        <w:ind w:left="360"/>
+        <w:rPr>
+          <w:rFonts w:ascii="Baskerville Old Face" w:hAnsi="Baskerville Old Face"/>
+          <w:sz w:val="36"/>
+          <w:szCs w:val="36"/>
+        </w:rPr>
+      </w:pPr>
+    </w:p>
+    <w:p>
+      <w:pPr>
+        <w:ind w:left="360"/>
+        <w:rPr>
+          <w:rFonts w:ascii="Baskerville Old Face" w:hAnsi="Baskerville Old Face"/>
+          <w:sz w:val="56"/>
+          <w:szCs w:val="56"/>
+          <w:u w:val="single"/>
+        </w:rPr>
+      </w:pPr>
+      <w:r>
+        <w:rPr>
+          <w:rFonts w:ascii="Baskerville Old Face" w:hAnsi="Baskerville Old Face"/>
+          <w:sz w:val="56"/>
+          <w:szCs w:val="56"/>
+          <w:u w:val="single"/>
+        </w:rPr>
+        <w:t xml:space="preserve">Section </w:t>
+      </w:r>
+      <w:r>
+        <w:rPr>
+          <w:rFonts w:ascii="Baskerville Old Face" w:hAnsi="Baskerville Old Face"/>
+          <w:sz w:val="56"/>
+          <w:szCs w:val="56"/>
+          <w:u w:val="single"/>
+        </w:rPr>
+        <w:t>16</w:t>
+      </w:r>
+      <w:r>
+        <w:rPr>
+          <w:rFonts w:ascii="Baskerville Old Face" w:hAnsi="Baskerville Old Face"/>
+          <w:sz w:val="56"/>
+          <w:szCs w:val="56"/>
+          <w:u w:val="single"/>
+        </w:rPr>
+        <w:t xml:space="preserve">: </w:t>
+      </w:r>
+      <w:r>
+        <w:rPr>
+          <w:rFonts w:ascii="Baskerville Old Face" w:hAnsi="Baskerville Old Face"/>
+          <w:sz w:val="56"/>
+          <w:szCs w:val="56"/>
+          <w:u w:val="single"/>
+        </w:rPr>
         <w:t>Platforms/Technologies</w:t>
       </w:r>
     </w:p>
@@ -1641,8 +3697,18 @@
           <w:sz w:val="36"/>
           <w:szCs w:val="36"/>
         </w:rPr>
-        <w:t>This game is to be run on the Windows OS – on standard computers and the Windows Phone. Maybe for Xbox, too.</w:t>
-      </w:r>
+        <w:t xml:space="preserve">This game is to be run on the Windows OS – on standard computers and the Windows Phone. </w:t>
+      </w:r>
+      <w:proofErr w:type="gramStart"/>
+      <w:r>
+        <w:rPr>
+          <w:rFonts w:ascii="Baskerville Old Face" w:hAnsi="Baskerville Old Face"/>
+          <w:sz w:val="36"/>
+          <w:szCs w:val="36"/>
+        </w:rPr>
+        <w:t>Maybe for Xbox, too.</w:t>
+      </w:r>
+      <w:proofErr w:type="gramEnd"/>
       <w:r>
         <w:rPr>
           <w:rFonts w:ascii="Baskerville Old Face" w:hAnsi="Baskerville Old Face"/>
@@ -1651,6 +3717,99 @@
         </w:rPr>
         <w:t xml:space="preserve"> The models of the protagonist, antagonist, allies, enemies, levels, etc. are made in Autodesk Maya. They are saved in Maya Binary format, but are later exported as FBX to be understood by XNA. The code is written using Visual Studio with imported XNA libraries, FBX models, as well as various images to be used for items like sky, terrain, etc.</w:t>
       </w:r>
+    </w:p>
+    <w:p>
+      <w:pPr>
+        <w:ind w:left="360"/>
+        <w:rPr>
+          <w:rFonts w:ascii="Baskerville Old Face" w:hAnsi="Baskerville Old Face"/>
+          <w:sz w:val="56"/>
+          <w:szCs w:val="56"/>
+          <w:u w:val="single"/>
+        </w:rPr>
+      </w:pPr>
+      <w:r>
+        <w:rPr>
+          <w:rFonts w:ascii="Baskerville Old Face" w:hAnsi="Baskerville Old Face"/>
+          <w:sz w:val="56"/>
+          <w:szCs w:val="56"/>
+          <w:u w:val="single"/>
+        </w:rPr>
+        <w:t xml:space="preserve">Section </w:t>
+      </w:r>
+      <w:r>
+        <w:rPr>
+          <w:rFonts w:ascii="Baskerville Old Face" w:hAnsi="Baskerville Old Face"/>
+          <w:sz w:val="56"/>
+          <w:szCs w:val="56"/>
+          <w:u w:val="single"/>
+        </w:rPr>
+        <w:t>10</w:t>
+      </w:r>
+      <w:r>
+        <w:rPr>
+          <w:rFonts w:ascii="Baskerville Old Face" w:hAnsi="Baskerville Old Face"/>
+          <w:sz w:val="56"/>
+          <w:szCs w:val="56"/>
+          <w:u w:val="single"/>
+        </w:rPr>
+        <w:t xml:space="preserve">: </w:t>
+      </w:r>
+      <w:r>
+        <w:rPr>
+          <w:rFonts w:ascii="Baskerville Old Face" w:hAnsi="Baskerville Old Face"/>
+          <w:sz w:val="56"/>
+          <w:szCs w:val="56"/>
+          <w:u w:val="single"/>
+        </w:rPr>
+        <w:t>Terrain and Sky</w:t>
+      </w:r>
+    </w:p>
+    <w:p>
+      <w:pPr>
+        <w:ind w:left="360"/>
+        <w:rPr>
+          <w:rFonts w:ascii="Baskerville Old Face" w:hAnsi="Baskerville Old Face"/>
+          <w:sz w:val="36"/>
+          <w:szCs w:val="36"/>
+        </w:rPr>
+      </w:pPr>
+      <w:r>
+        <w:rPr>
+          <w:rFonts w:ascii="Baskerville Old Face" w:hAnsi="Baskerville Old Face"/>
+          <w:sz w:val="36"/>
+          <w:szCs w:val="36"/>
+        </w:rPr>
+        <w:t xml:space="preserve">Bitmaps are used for the terrain and the sky. Images are picked from the public domain, and then are resized to powers of two and saved as bitmaps. They have to have at most 2^16 triangles in their polygonal makeup. Those bitmaps are processed by XNA code that deals with terrain and the sky – there are XNA modules for that, terrain processors and sky processors. The terrain and sky are declared as objects in the </w:t>
+      </w:r>
+      <w:proofErr w:type="spellStart"/>
+      <w:r>
+        <w:rPr>
+          <w:rFonts w:ascii="Baskerville Old Face" w:hAnsi="Baskerville Old Face"/>
+          <w:sz w:val="36"/>
+          <w:szCs w:val="36"/>
+        </w:rPr>
+        <w:t>gameplay</w:t>
+      </w:r>
+      <w:proofErr w:type="spellEnd"/>
+      <w:r>
+        <w:rPr>
+          <w:rFonts w:ascii="Baskerville Old Face" w:hAnsi="Baskerville Old Face"/>
+          <w:sz w:val="36"/>
+          <w:szCs w:val="36"/>
+        </w:rPr>
+        <w:t xml:space="preserve"> screen, along with their respective bounding spheres. When the game is run, the images are shown in the forms of terrain and sky as a result.</w:t>
+      </w:r>
+    </w:p>
+    <w:p>
+      <w:pPr>
+        <w:ind w:left="360"/>
+        <w:rPr>
+          <w:rFonts w:ascii="Baskerville Old Face" w:hAnsi="Baskerville Old Face"/>
+          <w:sz w:val="36"/>
+          <w:szCs w:val="36"/>
+        </w:rPr>
+      </w:pPr>
     </w:p>
     <w:p>
       <w:pPr>

</xml_diff>